<commit_message>
Added edits to data module
</commit_message>
<xml_diff>
--- a/Module/Data-Module.docx
+++ b/Module/Data-Module.docx
@@ -1,19 +1,13 @@
 
 <file path=word/document.xml><?xml version="1.0" encoding="utf-8"?>
-<w:document xmlns:w="http://schemas.openxmlformats.org/wordprocessingml/2006/main" xmlns:m="http://schemas.openxmlformats.org/officeDocument/2006/math" xmlns:r="http://schemas.openxmlformats.org/officeDocument/2006/relationships" xmlns:o="urn:schemas-microsoft-com:office:office" xmlns:v="urn:schemas-microsoft-com:vml" xmlns:w10="urn:schemas-microsoft-com:office:word" xmlns:a="http://schemas.openxmlformats.org/drawingml/2006/main" xmlns:pic="http://schemas.openxmlformats.org/drawingml/2006/picture" xmlns:wp="http://schemas.openxmlformats.org/drawingml/2006/wordprocessingDrawing">
+<w:document xmlns:wpc="http://schemas.microsoft.com/office/word/2010/wordprocessingCanvas" xmlns:cx="http://schemas.microsoft.com/office/drawing/2014/chartex" xmlns:cx1="http://schemas.microsoft.com/office/drawing/2015/9/8/chartex" xmlns:cx2="http://schemas.microsoft.com/office/drawing/2015/10/21/chartex" xmlns:cx3="http://schemas.microsoft.com/office/drawing/2016/5/9/chartex" xmlns:cx4="http://schemas.microsoft.com/office/drawing/2016/5/10/chartex" xmlns:cx5="http://schemas.microsoft.com/office/drawing/2016/5/11/chartex" xmlns:cx6="http://schemas.microsoft.com/office/drawing/2016/5/12/chartex" xmlns:cx7="http://schemas.microsoft.com/office/drawing/2016/5/13/chartex" xmlns:cx8="http://schemas.microsoft.com/office/drawing/2016/5/14/chartex" xmlns:mc="http://schemas.openxmlformats.org/markup-compatibility/2006" xmlns:aink="http://schemas.microsoft.com/office/drawing/2016/ink" xmlns:am3d="http://schemas.microsoft.com/office/drawing/2017/model3d" xmlns:o="urn:schemas-microsoft-com:office:office" xmlns:r="http://schemas.openxmlformats.org/officeDocument/2006/relationships" xmlns:m="http://schemas.openxmlformats.org/officeDocument/2006/math" xmlns:v="urn:schemas-microsoft-com:vml" xmlns:wp14="http://schemas.microsoft.com/office/word/2010/wordprocessingDrawing" xmlns:wp="http://schemas.openxmlformats.org/drawingml/2006/wordprocessingDrawing" xmlns:w10="urn:schemas-microsoft-com:office:word" xmlns:w="http://schemas.openxmlformats.org/wordprocessingml/2006/main" xmlns:w14="http://schemas.microsoft.com/office/word/2010/wordml" xmlns:w15="http://schemas.microsoft.com/office/word/2012/wordml" xmlns:w16cex="http://schemas.microsoft.com/office/word/2018/wordml/cex" xmlns:w16cid="http://schemas.microsoft.com/office/word/2016/wordml/cid" xmlns:w16="http://schemas.microsoft.com/office/word/2018/wordml" xmlns:w16se="http://schemas.microsoft.com/office/word/2015/wordml/symex" xmlns:wpg="http://schemas.microsoft.com/office/word/2010/wordprocessingGroup" xmlns:wpi="http://schemas.microsoft.com/office/word/2010/wordprocessingInk" xmlns:wne="http://schemas.microsoft.com/office/word/2006/wordml" xmlns:wps="http://schemas.microsoft.com/office/word/2010/wordprocessingShape" mc:Ignorable="w14 w15 w16se w16cid w16 w16cex wp14">
   <w:body>
     <w:p>
       <w:pPr>
         <w:pStyle w:val="Title"/>
       </w:pPr>
       <w:r>
-        <w:t xml:space="preserve">Data</w:t>
-      </w:r>
-      <w:r>
-        <w:t xml:space="preserve"> </w:t>
-      </w:r>
-      <w:r>
-        <w:t xml:space="preserve">Module</w:t>
+        <w:t>Data Module</w:t>
       </w:r>
     </w:p>
     <w:p>
@@ -21,44 +15,113 @@
         <w:pStyle w:val="Date"/>
       </w:pPr>
       <w:r>
-        <w:t xml:space="preserve">28</w:t>
-      </w:r>
-      <w:r>
-        <w:t xml:space="preserve"> </w:t>
-      </w:r>
-      <w:r>
-        <w:t xml:space="preserve">March,</w:t>
-      </w:r>
-      <w:r>
-        <w:t xml:space="preserve"> </w:t>
-      </w:r>
-      <w:r>
-        <w:t xml:space="preserve">2021</w:t>
-      </w:r>
-    </w:p>
-    <w:bookmarkStart w:id="20" w:name="abstract"/>
-    <w:p>
-      <w:pPr>
-        <w:pStyle w:val="Heading1"/>
-      </w:pPr>
-      <w:r>
-        <w:t xml:space="preserve">Abstract</w:t>
+        <w:t>28 March, 2021</w:t>
       </w:r>
     </w:p>
     <w:p>
       <w:pPr>
-        <w:pStyle w:val="FirstParagraph"/>
-      </w:pPr>
-      <w:r>
-        <w:t xml:space="preserve">Climate change data are vast and multi-faceted. In particular, data on emissions have been used in all sorts of ways to paint a certain narrative in the global conversation on climate. In this module we will help students understand how emissions and their measured impacts in terms of climate-related disasters could impact the trajectory of international cooperation.</w:t>
+        <w:pStyle w:val="Heading1"/>
+      </w:pPr>
+      <w:bookmarkStart w:id="2" w:name="abstract"/>
+      <w:r>
+        <w:t>Abstract</w:t>
       </w:r>
     </w:p>
     <w:p>
       <w:pPr>
-        <w:pStyle w:val="BodyText"/>
-      </w:pPr>
-      <w:r>
-        <w:t xml:space="preserve">In the first part of the module students will learn how to access and retrieve raw data on emissions from two different datasets, and prepare it for analysis using data wrangling techniques and best practices. Through this specific process, students will learn about the timeliness and reliability of data by exploring missing data and how to report on it.</w:t>
+        <w:pStyle w:val="FirstParagraph"/>
+      </w:pPr>
+      <w:r>
+        <w:t xml:space="preserve">Climate change data are vast and multi-faceted. </w:t>
+      </w:r>
+      <w:ins w:id="3" w:author="Dodamead, Sarah" w:date="2021-03-28T14:52:00Z">
+        <w:r>
+          <w:t xml:space="preserve">This module </w:t>
+        </w:r>
+      </w:ins>
+      <w:ins w:id="4" w:author="Dodamead, Sarah" w:date="2021-03-28T14:54:00Z">
+        <w:r>
+          <w:t xml:space="preserve">uses </w:t>
+        </w:r>
+      </w:ins>
+      <w:ins w:id="5" w:author="Dodamead, Sarah" w:date="2021-03-28T14:55:00Z">
+        <w:r>
+          <w:t>greenhouse</w:t>
+        </w:r>
+      </w:ins>
+      <w:ins w:id="6" w:author="Dodamead, Sarah" w:date="2021-03-28T14:54:00Z">
+        <w:r>
+          <w:t xml:space="preserve"> </w:t>
+        </w:r>
+      </w:ins>
+      <w:ins w:id="7" w:author="Dodamead, Sarah" w:date="2021-03-28T14:55:00Z">
+        <w:r>
+          <w:t>gas emissions data</w:t>
+        </w:r>
+      </w:ins>
+      <w:ins w:id="8" w:author="Dodamead, Sarah" w:date="2021-03-28T14:56:00Z">
+        <w:r>
+          <w:t xml:space="preserve"> </w:t>
+        </w:r>
+      </w:ins>
+      <w:ins w:id="9" w:author="Dodamead, Sarah" w:date="2021-03-28T14:55:00Z">
+        <w:r>
+          <w:t xml:space="preserve">as a proxy to explore how various </w:t>
+        </w:r>
+        <w:proofErr w:type="spellStart"/>
+        <w:r>
+          <w:t>disaggregations</w:t>
+        </w:r>
+        <w:proofErr w:type="spellEnd"/>
+        <w:r>
+          <w:t xml:space="preserve"> of </w:t>
+        </w:r>
+      </w:ins>
+      <w:ins w:id="10" w:author="Dodamead, Sarah" w:date="2021-03-28T14:56:00Z">
+        <w:r>
+          <w:t xml:space="preserve">climate change </w:t>
+        </w:r>
+      </w:ins>
+      <w:ins w:id="11" w:author="Dodamead, Sarah" w:date="2021-03-28T14:55:00Z">
+        <w:r>
+          <w:t xml:space="preserve">data can </w:t>
+        </w:r>
+      </w:ins>
+      <w:ins w:id="12" w:author="Dodamead, Sarah" w:date="2021-03-28T14:59:00Z">
+        <w:r>
+          <w:t>paint</w:t>
+        </w:r>
+      </w:ins>
+      <w:ins w:id="13" w:author="Dodamead, Sarah" w:date="2021-03-28T14:55:00Z">
+        <w:r>
+          <w:t xml:space="preserve"> different </w:t>
+        </w:r>
+      </w:ins>
+      <w:ins w:id="14" w:author="Dodamead, Sarah" w:date="2021-03-28T14:57:00Z">
+        <w:r>
+          <w:t xml:space="preserve">narratives </w:t>
+        </w:r>
+      </w:ins>
+      <w:del w:id="15" w:author="Dodamead, Sarah" w:date="2021-03-28T14:58:00Z">
+        <w:r>
+          <w:delText xml:space="preserve">In particular, data on emissions have been used in </w:delText>
+        </w:r>
+      </w:del>
+      <w:del w:id="16" w:author="Dodamead, Sarah" w:date="2021-03-28T14:52:00Z">
+        <w:r>
+          <w:delText>all sorts</w:delText>
+        </w:r>
+      </w:del>
+      <w:del w:id="17" w:author="Dodamead, Sarah" w:date="2021-03-28T14:58:00Z">
+        <w:r>
+          <w:delText xml:space="preserve"> of ways to paint a certain narrative </w:delText>
+        </w:r>
+      </w:del>
+      <w:r>
+        <w:t>in the global conversation on climate. In this module we will help students understand how emissions and their</w:t>
+      </w:r>
+      <w:r>
+        <w:t xml:space="preserve"> measured impacts in terms of climate-related disasters could impact the trajectory of international cooperation.</w:t>
       </w:r>
     </w:p>
     <w:p>
@@ -66,19 +129,222 @@
         <w:pStyle w:val="BodyText"/>
       </w:pPr>
       <w:r>
-        <w:t xml:space="preserve">The next section will ask to create several visualizations that look at how emissions can be aggregated differently depending on who you are as a member state and what makes your case look good in climate negotiations. They will explore the difference between CO</w:t>
+        <w:t xml:space="preserve">In the first part of the module students will learn how to access and retrieve raw data on emissions from two different datasets, and prepare </w:t>
+      </w:r>
+      <w:r>
+        <w:t>it for analysis using data wrangling techniques and best practices. Through this specific process, students will learn about the timeliness and reliability of data by exploring missing data and how to report on it.</w:t>
+      </w:r>
+    </w:p>
+    <w:p>
+      <w:pPr>
+        <w:pStyle w:val="BodyText"/>
+      </w:pPr>
+      <w:r>
+        <w:t>The next section will ask to create sever</w:t>
+      </w:r>
+      <w:r>
+        <w:t xml:space="preserve">al visualizations that look at how emissions can be aggregated differently </w:t>
+      </w:r>
+      <w:ins w:id="18" w:author="Dodamead, Sarah" w:date="2021-03-28T15:00:00Z">
+        <w:r>
+          <w:t>and how these different agg</w:t>
+        </w:r>
+      </w:ins>
+      <w:ins w:id="19" w:author="Dodamead, Sarah" w:date="2021-03-28T15:01:00Z">
+        <w:r>
+          <w:t>r</w:t>
+        </w:r>
+      </w:ins>
+      <w:ins w:id="20" w:author="Dodamead, Sarah" w:date="2021-03-28T15:00:00Z">
+        <w:r>
+          <w:t xml:space="preserve">egations </w:t>
+        </w:r>
+      </w:ins>
+      <w:ins w:id="21" w:author="Dodamead, Sarah" w:date="2021-03-28T15:02:00Z">
+        <w:r>
+          <w:t>can skew narratives of responsibility and mitigation efforts.</w:t>
+        </w:r>
+      </w:ins>
+      <w:del w:id="22" w:author="Dodamead, Sarah" w:date="2021-03-28T15:02:00Z">
+        <w:r>
+          <w:delText>depending on who you are as a member state and what makes your case look good in climate negotiations</w:delText>
+        </w:r>
+      </w:del>
+      <w:r>
+        <w:t>. They will explore the difference between</w:t>
+      </w:r>
+      <w:ins w:id="23" w:author="Dodamead, Sarah" w:date="2021-03-28T15:05:00Z">
+        <w:r>
+          <w:t xml:space="preserve"> reporting on</w:t>
+        </w:r>
+      </w:ins>
+      <w:r>
+        <w:t xml:space="preserve"> CO</w:t>
       </w:r>
       <w:r>
         <w:rPr>
           <w:vertAlign w:val="subscript"/>
         </w:rPr>
-        <w:t xml:space="preserve">2</w:t>
+        <w:t>2</w:t>
       </w:r>
       <w:r>
         <w:t xml:space="preserve"> </w:t>
       </w:r>
-      <w:r>
-        <w:t xml:space="preserve">only versus complete GHG emissions inventories, and explore how trade changes the story about emissions in order to exploit the net contributions to emissions at a global scale.</w:t>
+      <w:ins w:id="24" w:author="Dodamead, Sarah" w:date="2021-03-28T15:05:00Z">
+        <w:r>
+          <w:t>exclusively</w:t>
+        </w:r>
+      </w:ins>
+      <w:ins w:id="25" w:author="Dodamead, Sarah" w:date="2021-03-28T15:03:00Z">
+        <w:r>
+          <w:t xml:space="preserve"> </w:t>
+        </w:r>
+      </w:ins>
+      <w:del w:id="26" w:author="Dodamead, Sarah" w:date="2021-03-28T15:05:00Z">
+        <w:r>
+          <w:delText>only</w:delText>
+        </w:r>
+      </w:del>
+      <w:r>
+        <w:t xml:space="preserve"> </w:t>
+      </w:r>
+      <w:del w:id="27" w:author="Dodamead, Sarah" w:date="2021-03-28T15:04:00Z">
+        <w:r>
+          <w:delText xml:space="preserve">versus </w:delText>
+        </w:r>
+      </w:del>
+      <w:ins w:id="28" w:author="Dodamead, Sarah" w:date="2021-03-28T15:05:00Z">
+        <w:r>
+          <w:t>versus</w:t>
+        </w:r>
+      </w:ins>
+      <w:ins w:id="29" w:author="Dodamead, Sarah" w:date="2021-03-28T15:04:00Z">
+        <w:r>
+          <w:t xml:space="preserve"> </w:t>
+        </w:r>
+      </w:ins>
+      <w:r>
+        <w:t>complete GHG emission</w:t>
+      </w:r>
+      <w:r>
+        <w:t>s inventories</w:t>
+      </w:r>
+      <w:ins w:id="30" w:author="Dodamead, Sarah" w:date="2021-03-28T15:08:00Z">
+        <w:r>
+          <w:t>.</w:t>
+        </w:r>
+      </w:ins>
+      <w:del w:id="31" w:author="Dodamead, Sarah" w:date="2021-03-28T15:08:00Z">
+        <w:r>
+          <w:delText>,</w:delText>
+        </w:r>
+      </w:del>
+      <w:r>
+        <w:t xml:space="preserve"> </w:t>
+      </w:r>
+      <w:ins w:id="32" w:author="Dodamead, Sarah" w:date="2021-03-28T15:08:00Z">
+        <w:r>
+          <w:t>They will also</w:t>
+        </w:r>
+      </w:ins>
+      <w:del w:id="33" w:author="Dodamead, Sarah" w:date="2021-03-28T15:08:00Z">
+        <w:r>
+          <w:delText>and</w:delText>
+        </w:r>
+      </w:del>
+      <w:r>
+        <w:t xml:space="preserve"> explore how </w:t>
+      </w:r>
+      <w:ins w:id="34" w:author="Dodamead, Sarah" w:date="2021-03-28T15:03:00Z">
+        <w:r>
+          <w:t xml:space="preserve">international </w:t>
+        </w:r>
+      </w:ins>
+      <w:r>
+        <w:t xml:space="preserve">trade </w:t>
+      </w:r>
+      <w:del w:id="35" w:author="Dodamead, Sarah" w:date="2021-03-28T15:04:00Z">
+        <w:r>
+          <w:delText xml:space="preserve">changes </w:delText>
+        </w:r>
+      </w:del>
+      <w:ins w:id="36" w:author="Dodamead, Sarah" w:date="2021-03-28T15:04:00Z">
+        <w:r>
+          <w:t>c</w:t>
+        </w:r>
+        <w:r>
+          <w:t xml:space="preserve">an </w:t>
+        </w:r>
+        <w:proofErr w:type="gramStart"/>
+        <w:r>
+          <w:t>change</w:t>
+        </w:r>
+        <w:r>
+          <w:t xml:space="preserve"> </w:t>
+        </w:r>
+        <w:r>
+          <w:t xml:space="preserve"> a</w:t>
+        </w:r>
+        <w:proofErr w:type="gramEnd"/>
+        <w:r>
+          <w:t xml:space="preserve"> country’s emissions</w:t>
+        </w:r>
+      </w:ins>
+      <w:del w:id="37" w:author="Dodamead, Sarah" w:date="2021-03-28T15:04:00Z">
+        <w:r>
+          <w:delText>the</w:delText>
+        </w:r>
+      </w:del>
+      <w:r>
+        <w:t xml:space="preserve"> </w:t>
+      </w:r>
+      <w:del w:id="38" w:author="Dodamead, Sarah" w:date="2021-03-28T15:05:00Z">
+        <w:r>
+          <w:delText xml:space="preserve">story </w:delText>
+        </w:r>
+      </w:del>
+      <w:ins w:id="39" w:author="Dodamead, Sarah" w:date="2021-03-28T15:05:00Z">
+        <w:r>
+          <w:t>narrative</w:t>
+        </w:r>
+      </w:ins>
+      <w:ins w:id="40" w:author="Dodamead, Sarah" w:date="2021-03-28T15:06:00Z">
+        <w:r>
+          <w:t xml:space="preserve"> by changing the boundary condition </w:t>
+        </w:r>
+      </w:ins>
+      <w:ins w:id="41" w:author="Dodamead, Sarah" w:date="2021-03-28T15:07:00Z">
+        <w:r>
+          <w:t xml:space="preserve">to </w:t>
+        </w:r>
+      </w:ins>
+      <w:ins w:id="42" w:author="Dodamead, Sarah" w:date="2021-03-28T15:06:00Z">
+        <w:r>
+          <w:t>w</w:t>
+        </w:r>
+      </w:ins>
+      <w:ins w:id="43" w:author="Dodamead, Sarah" w:date="2021-03-28T15:07:00Z">
+        <w:r>
+          <w:t xml:space="preserve">here </w:t>
+        </w:r>
+      </w:ins>
+      <w:ins w:id="44" w:author="Dodamead, Sarah" w:date="2021-03-28T15:06:00Z">
+        <w:r>
+          <w:t>emissions are allocated</w:t>
+        </w:r>
+      </w:ins>
+      <w:ins w:id="45" w:author="Dodamead, Sarah" w:date="2021-03-28T15:05:00Z">
+        <w:r>
+          <w:t xml:space="preserve"> </w:t>
+        </w:r>
+      </w:ins>
+      <w:del w:id="46" w:author="Dodamead, Sarah" w:date="2021-03-28T15:05:00Z">
+        <w:r>
+          <w:delText xml:space="preserve">about emissions </w:delText>
+        </w:r>
+      </w:del>
+      <w:r>
+        <w:t>in order to exploit the net contributions to emissions at a global scale.</w:t>
       </w:r>
     </w:p>
     <w:p>
@@ -86,435 +352,530 @@
         <w:pStyle w:val="BodyText"/>
       </w:pPr>
       <w:r>
-        <w:t xml:space="preserve">Finally, students may have the chance to explore the differential impacts of climate-related events by looking at disaster mortality data. They will first try to assess which climate hazards are the most deadly and which regions are affected the most. Students will also explore how the frequency of these events have changed over time, and which regions deserve the most urgent attention.</w:t>
-      </w:r>
-    </w:p>
-    <w:bookmarkEnd w:id="20"/>
-    <w:bookmarkStart w:id="21" w:name="problem-set"/>
-    <w:p>
-      <w:pPr>
-        <w:pStyle w:val="Heading1"/>
-      </w:pPr>
-      <w:r>
-        <w:t xml:space="preserve">Problem Set</w:t>
+        <w:t xml:space="preserve">Finally, students may have the chance to explore the differential impacts of climate-related events by looking </w:t>
+      </w:r>
+      <w:r>
+        <w:t xml:space="preserve">at disaster mortality data. They will first try to assess which climate hazards </w:t>
+      </w:r>
+      <w:r>
+        <w:lastRenderedPageBreak/>
+        <w:t>are the most deadly and which regions are affected the most.</w:t>
+      </w:r>
+      <w:ins w:id="47" w:author="Dodamead, Sarah" w:date="2021-03-28T15:10:00Z">
+        <w:r>
+          <w:t xml:space="preserve"> By looking at climate hazards that can marginally different</w:t>
+        </w:r>
+      </w:ins>
+      <w:ins w:id="48" w:author="Dodamead, Sarah" w:date="2021-03-28T15:11:00Z">
+        <w:r>
+          <w:t xml:space="preserve">, but still need to be classified </w:t>
+        </w:r>
+        <w:proofErr w:type="spellStart"/>
+        <w:r>
+          <w:t>at</w:t>
+        </w:r>
+        <w:proofErr w:type="spellEnd"/>
+        <w:r>
+          <w:t xml:space="preserve"> “some point” to be more deadly</w:t>
+        </w:r>
+      </w:ins>
+      <w:ins w:id="49" w:author="Dodamead, Sarah" w:date="2021-03-28T15:10:00Z">
+        <w:r>
+          <w:t xml:space="preserve"> </w:t>
+        </w:r>
+      </w:ins>
+      <w:del w:id="50" w:author="Dodamead, Sarah" w:date="2021-03-28T15:10:00Z">
+        <w:r>
+          <w:delText xml:space="preserve"> </w:delText>
+        </w:r>
+      </w:del>
+      <w:ins w:id="51" w:author="Dodamead, Sarah" w:date="2021-03-28T15:11:00Z">
+        <w:r>
+          <w:t>t</w:t>
+        </w:r>
+      </w:ins>
+      <w:ins w:id="52" w:author="Dodamead, Sarah" w:date="2021-03-28T15:09:00Z">
+        <w:r>
+          <w:t xml:space="preserve">hey will explore the consequences of discrete definitions for data collection within a continuous world. </w:t>
+        </w:r>
+      </w:ins>
+      <w:r>
+        <w:t xml:space="preserve">Students will also explore how the frequency of these events have changed over time, and which regions deserve the </w:t>
+      </w:r>
+      <w:r>
+        <w:t>most urgent attention.</w:t>
       </w:r>
     </w:p>
     <w:p>
       <w:pPr>
-        <w:pStyle w:val="FirstParagraph"/>
-      </w:pPr>
-      <w:r>
-        <w:t xml:space="preserve">You are a climate policy analyst working for a non-governmental organization participating in the next round of negotiations at the Conference of Parties. Your manager asks you to visualize the most recent data on GHG emissions and to create a one-page memo that includes the following visualizations:</w:t>
+        <w:pStyle w:val="Heading1"/>
+      </w:pPr>
+      <w:bookmarkStart w:id="53" w:name="problem-set"/>
+      <w:bookmarkEnd w:id="2"/>
+      <w:r>
+        <w:t>P</w:t>
+      </w:r>
+      <w:r>
+        <w:t>roblem Set</w:t>
       </w:r>
     </w:p>
     <w:p>
       <w:pPr>
+        <w:pStyle w:val="FirstParagraph"/>
+      </w:pPr>
+      <w:r>
+        <w:t>You are a climate policy analyst working for a non-governmental organization participating in the next round of negotiations at the Conference of Parties. Your manager asks you to visualize the most recent data on GHG emi</w:t>
+      </w:r>
+      <w:r>
+        <w:t xml:space="preserve">ssions </w:t>
+      </w:r>
+      <w:ins w:id="54" w:author="Dodamead, Sarah" w:date="2021-03-28T15:12:00Z">
+        <w:r>
+          <w:t>to help defend your NGO’s stance of _________</w:t>
+        </w:r>
+        <w:proofErr w:type="gramStart"/>
+        <w:r>
+          <w:t>_(</w:t>
+        </w:r>
+        <w:proofErr w:type="gramEnd"/>
+        <w:r>
+          <w:t>we could say something like defending “p</w:t>
+        </w:r>
+      </w:ins>
+      <w:ins w:id="55" w:author="Dodamead, Sarah" w:date="2021-03-28T15:13:00Z">
+        <w:r>
+          <w:t xml:space="preserve">ick country of your choosing”) </w:t>
+        </w:r>
+      </w:ins>
+      <w:r>
+        <w:t xml:space="preserve">and to create a one-page memo </w:t>
+      </w:r>
+      <w:ins w:id="56" w:author="Dodamead, Sarah" w:date="2021-03-28T15:13:00Z">
+        <w:r>
+          <w:t xml:space="preserve">in support of your stance </w:t>
+        </w:r>
+      </w:ins>
+      <w:r>
+        <w:t>that includes the following visualizations:</w:t>
+      </w:r>
+    </w:p>
+    <w:p>
+      <w:pPr>
+        <w:pStyle w:val="Compact"/>
         <w:numPr>
           <w:ilvl w:val="0"/>
-          <w:numId w:val="1001"/>
+          <w:numId w:val="23"/>
         </w:numPr>
-        <w:pStyle w:val="Compact"/>
-      </w:pPr>
-      <w:r>
-        <w:t xml:space="preserve">A map of CO</w:t>
+      </w:pPr>
+      <w:r>
+        <w:t xml:space="preserve">A map of </w:t>
+      </w:r>
+      <w:ins w:id="57" w:author="Dodamead, Sarah" w:date="2021-03-28T15:14:00Z">
+        <w:r>
+          <w:t xml:space="preserve">only </w:t>
+        </w:r>
+      </w:ins>
+      <w:r>
+        <w:t>CO</w:t>
       </w:r>
       <w:r>
         <w:rPr>
           <w:vertAlign w:val="subscript"/>
         </w:rPr>
-        <w:t xml:space="preserve">2</w:t>
-      </w:r>
-      <w:r>
-        <w:t xml:space="preserve"> </w:t>
-      </w:r>
-      <w:r>
-        <w:t xml:space="preserve">emissions by country.</w:t>
+        <w:t>2</w:t>
+      </w:r>
+      <w:r>
+        <w:t xml:space="preserve"> emissions by country.</w:t>
       </w:r>
     </w:p>
     <w:p>
       <w:pPr>
+        <w:pStyle w:val="Compact"/>
         <w:numPr>
           <w:ilvl w:val="0"/>
-          <w:numId w:val="1001"/>
+          <w:numId w:val="23"/>
         </w:numPr>
-        <w:pStyle w:val="Compact"/>
-      </w:pPr>
-      <w:r>
-        <w:t xml:space="preserve">A map of GHG emissions (minus CO</w:t>
+        <w:rPr>
+          <w:ins w:id="58" w:author="Dodamead, Sarah" w:date="2021-03-28T15:13:00Z"/>
+        </w:rPr>
+      </w:pPr>
+      <w:r>
+        <w:t>A map of GHG emissions (minus CO</w:t>
       </w:r>
       <w:r>
         <w:rPr>
           <w:vertAlign w:val="subscript"/>
         </w:rPr>
-        <w:t xml:space="preserve">2</w:t>
-      </w:r>
-      <w:r>
-        <w:t xml:space="preserve">) by country.</w:t>
+        <w:t>2</w:t>
+      </w:r>
+      <w:r>
+        <w:t>) by country.</w:t>
       </w:r>
     </w:p>
     <w:p>
       <w:pPr>
+        <w:pStyle w:val="Compact"/>
         <w:numPr>
           <w:ilvl w:val="0"/>
-          <w:numId w:val="1001"/>
+          <w:numId w:val="23"/>
         </w:numPr>
-        <w:pStyle w:val="Compact"/>
-      </w:pPr>
-      <w:r>
-        <w:t xml:space="preserve">A map of net emissions by country.</w:t>
-      </w:r>
+      </w:pPr>
+      <w:ins w:id="59" w:author="Dodamead, Sarah" w:date="2021-03-28T15:13:00Z">
+        <w:r>
+          <w:t xml:space="preserve">A map of </w:t>
+        </w:r>
+      </w:ins>
+      <w:ins w:id="60" w:author="Dodamead, Sarah" w:date="2021-03-28T15:14:00Z">
+        <w:r>
+          <w:t xml:space="preserve">total GHG emissions by CO2 equivalent </w:t>
+        </w:r>
+      </w:ins>
     </w:p>
     <w:p>
       <w:pPr>
-        <w:pStyle w:val="FirstParagraph"/>
-      </w:pPr>
-      <w:r>
-        <w:t xml:space="preserve">The one-page memo should synthesize the data you’ve explored to answer some of the following analytical questions:</w:t>
+        <w:pStyle w:val="Compact"/>
+        <w:numPr>
+          <w:ilvl w:val="0"/>
+          <w:numId w:val="23"/>
+        </w:numPr>
+      </w:pPr>
+      <w:r>
+        <w:t>A map of net emissions by country.</w:t>
       </w:r>
     </w:p>
     <w:p>
       <w:pPr>
+        <w:pStyle w:val="FirstParagraph"/>
+      </w:pPr>
+      <w:r>
+        <w:t>The one-page memo should synthesize the data you’ve explor</w:t>
+      </w:r>
+      <w:r>
+        <w:t>ed to answer some of the following analytical questions:</w:t>
+      </w:r>
+    </w:p>
+    <w:p>
+      <w:pPr>
+        <w:pStyle w:val="Compact"/>
         <w:numPr>
           <w:ilvl w:val="0"/>
-          <w:numId w:val="1002"/>
+          <w:numId w:val="24"/>
         </w:numPr>
-        <w:pStyle w:val="Compact"/>
-      </w:pPr>
-      <w:r>
-        <w:t xml:space="preserve">Who is the historically biggest emitter at this conference? And by what standard of measurement?</w:t>
-      </w:r>
+        <w:rPr>
+          <w:ins w:id="61" w:author="Dodamead, Sarah" w:date="2021-03-28T15:15:00Z"/>
+        </w:rPr>
+      </w:pPr>
+      <w:ins w:id="62" w:author="Dodamead, Sarah" w:date="2021-03-28T15:15:00Z">
+        <w:r>
+          <w:t xml:space="preserve">Which visualizations support your stance the best? </w:t>
+        </w:r>
+      </w:ins>
     </w:p>
     <w:p>
       <w:pPr>
+        <w:pStyle w:val="Compact"/>
         <w:numPr>
           <w:ilvl w:val="0"/>
-          <w:numId w:val="1002"/>
+          <w:numId w:val="24"/>
         </w:numPr>
-        <w:pStyle w:val="Compact"/>
-      </w:pPr>
-      <w:r>
-        <w:t xml:space="preserve">What are some of the data deprivations that might affect your final analysis and assessment?</w:t>
-      </w:r>
-    </w:p>
-    <w:bookmarkEnd w:id="21"/>
-    <w:bookmarkStart w:id="26" w:name="steps-to-complete-the-assignment"/>
-    <w:p>
-      <w:pPr>
-        <w:pStyle w:val="Heading1"/>
-      </w:pPr>
-      <w:r>
-        <w:t xml:space="preserve">Steps to complete the assignment</w:t>
-      </w:r>
+      </w:pPr>
+      <w:r>
+        <w:t>Who is the historically biggest emitter at this conference</w:t>
+      </w:r>
+      <w:ins w:id="63" w:author="Dodamead, Sarah" w:date="2021-03-28T15:16:00Z">
+        <w:r>
+          <w:t xml:space="preserve"> by each metric used above (CO2, GHG – CO2, GHG)</w:t>
+        </w:r>
+      </w:ins>
+      <w:r>
+        <w:t xml:space="preserve">? </w:t>
+      </w:r>
+      <w:del w:id="64" w:author="Dodamead, Sarah" w:date="2021-03-28T15:16:00Z">
+        <w:r>
+          <w:delText>And by what standard of measurement?</w:delText>
+        </w:r>
+      </w:del>
     </w:p>
     <w:p>
       <w:pPr>
+        <w:pStyle w:val="Compact"/>
         <w:numPr>
           <w:ilvl w:val="0"/>
-          <w:numId w:val="1003"/>
+          <w:numId w:val="24"/>
         </w:numPr>
       </w:pPr>
       <w:r>
-        <w:t xml:space="preserve">Clone the following repository into your local computer</w:t>
-      </w:r>
-      <w:r>
-        <w:t xml:space="preserve"> </w:t>
-      </w:r>
-      <w:r>
-        <w:rPr>
-          <w:bCs/>
-          <w:b/>
-        </w:rPr>
-        <w:t xml:space="preserve">[They will clone the raw data folder from our GitHub repository]</w:t>
+        <w:lastRenderedPageBreak/>
+        <w:t>What are some of the data deprivations that might affect your final analysis and assessment?</w:t>
       </w:r>
     </w:p>
     <w:p>
       <w:pPr>
+        <w:pStyle w:val="Heading1"/>
+      </w:pPr>
+      <w:bookmarkStart w:id="65" w:name="steps-to-complete-the-assignment"/>
+      <w:bookmarkEnd w:id="53"/>
+      <w:r>
+        <w:t>S</w:t>
+      </w:r>
+      <w:r>
+        <w:t xml:space="preserve">teps to </w:t>
+      </w:r>
+      <w:r>
+        <w:t>complete the assignment</w:t>
+      </w:r>
+    </w:p>
+    <w:p>
+      <w:pPr>
         <w:numPr>
           <w:ilvl w:val="0"/>
-          <w:numId w:val="1003"/>
+          <w:numId w:val="25"/>
         </w:numPr>
       </w:pPr>
       <w:r>
-        <w:t xml:space="preserve">Open the pre-formatted R markdown file to start your one-page memo.</w:t>
+        <w:t xml:space="preserve">Clone the following repository into your local computer </w:t>
+      </w:r>
+      <w:r>
+        <w:rPr>
+          <w:b/>
+          <w:bCs/>
+        </w:rPr>
+        <w:t>[They will clone the raw data folder from our GitHub repository]</w:t>
       </w:r>
     </w:p>
     <w:p>
       <w:pPr>
         <w:numPr>
           <w:ilvl w:val="0"/>
-          <w:numId w:val="1003"/>
+          <w:numId w:val="25"/>
         </w:numPr>
       </w:pPr>
       <w:r>
-        <w:t xml:space="preserve">Import your datasets (emissions data from UNFCCC</w:t>
+        <w:t>Open the pre-formatted R markdown file to start your one-page memo.</w:t>
+      </w:r>
+    </w:p>
+    <w:p>
+      <w:pPr>
+        <w:numPr>
+          <w:ilvl w:val="0"/>
+          <w:numId w:val="25"/>
+        </w:numPr>
+      </w:pPr>
+      <w:r>
+        <w:t>Import your datasets (emissions data from U</w:t>
+      </w:r>
+      <w:r>
+        <w:t>NFCCC</w:t>
       </w:r>
       <w:r>
         <w:rPr>
           <w:rStyle w:val="FootnoteReference"/>
         </w:rPr>
-        <w:footnoteReference w:id="22"/>
-      </w:r>
-      <w:r>
-        <w:t xml:space="preserve"> </w:t>
-      </w:r>
-      <w:r>
-        <w:t xml:space="preserve">and net contributions data from Global Carbon Project</w:t>
+        <w:footnoteReference w:id="1"/>
+      </w:r>
+      <w:r>
+        <w:t xml:space="preserve"> and net contributions data from Global Carbon Project</w:t>
       </w:r>
       <w:r>
         <w:rPr>
           <w:rStyle w:val="FootnoteReference"/>
         </w:rPr>
-        <w:footnoteReference w:id="24"/>
-      </w:r>
-      <w:r>
-        <w:t xml:space="preserve">) using</w:t>
-      </w:r>
-      <w:r>
-        <w:t xml:space="preserve"> </w:t>
+        <w:footnoteReference w:id="2"/>
+      </w:r>
+      <w:r>
+        <w:t xml:space="preserve">) using </w:t>
       </w:r>
       <w:r>
         <w:rPr>
           <w:rStyle w:val="VerbatimChar"/>
         </w:rPr>
-        <w:t xml:space="preserve">readxl</w:t>
-      </w:r>
-      <w:r>
-        <w:t xml:space="preserve"> </w:t>
-      </w:r>
-      <w:r>
-        <w:t xml:space="preserve">package</w:t>
+        <w:t>readxl</w:t>
+      </w:r>
+      <w:r>
+        <w:t xml:space="preserve"> package</w:t>
       </w:r>
     </w:p>
     <w:p>
       <w:pPr>
         <w:numPr>
           <w:ilvl w:val="0"/>
-          <w:numId w:val="1003"/>
+          <w:numId w:val="25"/>
         </w:numPr>
       </w:pPr>
       <w:r>
-        <w:t xml:space="preserve">Clean your datasets</w:t>
+        <w:t>Clean your datasets</w:t>
       </w:r>
     </w:p>
     <w:p>
       <w:pPr>
+        <w:pStyle w:val="Compact"/>
         <w:numPr>
           <w:ilvl w:val="1"/>
-          <w:numId w:val="1004"/>
+          <w:numId w:val="26"/>
         </w:numPr>
-        <w:pStyle w:val="Compact"/>
-      </w:pPr>
-      <w:r>
-        <w:t xml:space="preserve">Rename the column names in a consistent manner</w:t>
+      </w:pPr>
+      <w:r>
+        <w:t>Rename the column names in a consistent manner</w:t>
       </w:r>
     </w:p>
     <w:p>
       <w:pPr>
+        <w:pStyle w:val="Compact"/>
         <w:numPr>
           <w:ilvl w:val="1"/>
-          <w:numId w:val="1004"/>
+          <w:numId w:val="26"/>
         </w:numPr>
-        <w:pStyle w:val="Compact"/>
-      </w:pPr>
-      <w:r>
-        <w:t xml:space="preserve">Recode the data types that’s appropriate for analysis. Example, change year from charactor to factor, same with country names</w:t>
+      </w:pPr>
+      <w:r>
+        <w:t>Recode the data types that’s appropriate for analysis. Example, change year from charactor to factor, s</w:t>
+      </w:r>
+      <w:r>
+        <w:t>ame with country names</w:t>
       </w:r>
     </w:p>
     <w:p>
       <w:pPr>
+        <w:pStyle w:val="Compact"/>
         <w:numPr>
           <w:ilvl w:val="1"/>
-          <w:numId w:val="1004"/>
+          <w:numId w:val="26"/>
         </w:numPr>
-        <w:pStyle w:val="Compact"/>
-      </w:pPr>
-      <w:r>
-        <w:t xml:space="preserve">Convert data from wide to long to prepare for analysis</w:t>
+        <w:rPr>
+          <w:ins w:id="66" w:author="Dodamead, Sarah" w:date="2021-03-28T15:16:00Z"/>
+        </w:rPr>
+      </w:pPr>
+      <w:r>
+        <w:t>Convert data from wide to long to prepare for analysis</w:t>
       </w:r>
     </w:p>
     <w:p>
       <w:pPr>
+        <w:pStyle w:val="Compact"/>
+        <w:numPr>
+          <w:ilvl w:val="1"/>
+          <w:numId w:val="26"/>
+        </w:numPr>
+      </w:pPr>
+      <w:commentRangeStart w:id="67"/>
+      <w:ins w:id="68" w:author="Dodamead, Sarah" w:date="2021-03-28T15:17:00Z">
+        <w:r>
+          <w:t>Fill missing with a proxy to be used for analysis and explain why you used the proxy that you did.</w:t>
+        </w:r>
+        <w:commentRangeEnd w:id="67"/>
+        <w:r>
+          <w:rPr>
+            <w:rStyle w:val="CommentReference"/>
+          </w:rPr>
+          <w:commentReference w:id="67"/>
+        </w:r>
+      </w:ins>
+    </w:p>
+    <w:p>
+      <w:pPr>
         <w:numPr>
           <w:ilvl w:val="0"/>
-          <w:numId w:val="1003"/>
+          <w:numId w:val="25"/>
         </w:numPr>
       </w:pPr>
       <w:r>
-        <w:t xml:space="preserve">Merge the two datasets based on country names and years using</w:t>
-      </w:r>
-      <w:r>
-        <w:t xml:space="preserve"> </w:t>
+        <w:t>M</w:t>
+      </w:r>
+      <w:r>
+        <w:t xml:space="preserve">erge the two datasets based on country names and years using </w:t>
       </w:r>
       <w:r>
         <w:rPr>
           <w:rStyle w:val="VerbatimChar"/>
         </w:rPr>
-        <w:t xml:space="preserve">tidyverse</w:t>
-      </w:r>
-      <w:r>
-        <w:t xml:space="preserve"> </w:t>
-      </w:r>
-      <w:r>
-        <w:t xml:space="preserve">package</w:t>
+        <w:t>tidyverse</w:t>
+      </w:r>
+      <w:r>
+        <w:t xml:space="preserve"> package</w:t>
       </w:r>
     </w:p>
     <w:p>
       <w:pPr>
         <w:numPr>
           <w:ilvl w:val="0"/>
-          <w:numId w:val="1003"/>
+          <w:numId w:val="25"/>
         </w:numPr>
       </w:pPr>
       <w:r>
-        <w:t xml:space="preserve">Create maps using</w:t>
-      </w:r>
-      <w:r>
-        <w:t xml:space="preserve"> </w:t>
+        <w:t xml:space="preserve">Create maps using </w:t>
       </w:r>
       <w:r>
         <w:rPr>
           <w:rStyle w:val="VerbatimChar"/>
         </w:rPr>
-        <w:t xml:space="preserve">ggplot2</w:t>
+        <w:t>ggplot2</w:t>
       </w:r>
     </w:p>
-    <w:bookmarkEnd w:id="26"/>
-    <w:bookmarkStart w:id="30" w:name="references"/>
     <w:p>
       <w:pPr>
         <w:pStyle w:val="Heading1"/>
       </w:pPr>
-      <w:r>
-        <w:t xml:space="preserve">References</w:t>
+      <w:bookmarkStart w:id="69" w:name="references"/>
+      <w:bookmarkEnd w:id="65"/>
+      <w:r>
+        <w:lastRenderedPageBreak/>
+        <w:t>References</w:t>
       </w:r>
     </w:p>
-    <w:bookmarkStart w:id="29" w:name="refs"/>
-    <w:bookmarkStart w:id="27" w:name="ref-Friedlingstein2020"/>
     <w:p>
       <w:pPr>
         <w:pStyle w:val="Bibliography"/>
       </w:pPr>
-      <w:r>
-        <w:t xml:space="preserve">Friedlingstein, Pierre, Michael O’Sullivan, Matthew W. Jones, Robbie M. Andrew, Judith Hauck, Are Olsen, Glen P. Peters, et al.</w:t>
-      </w:r>
-      <w:r>
-        <w:t xml:space="preserve"> </w:t>
-      </w:r>
-      <w:r>
-        <w:t xml:space="preserve">“Global</w:t>
-      </w:r>
-      <w:r>
-        <w:t xml:space="preserve"> </w:t>
-      </w:r>
-      <w:r>
-        <w:t xml:space="preserve">Carbon Budget</w:t>
-      </w:r>
-      <w:r>
-        <w:t xml:space="preserve"> </w:t>
-      </w:r>
-      <w:r>
-        <w:t xml:space="preserve">2020.”</w:t>
-      </w:r>
-      <w:r>
-        <w:t xml:space="preserve"> </w:t>
+      <w:bookmarkStart w:id="70" w:name="ref-Friedlingstein2020"/>
+      <w:bookmarkStart w:id="71" w:name="refs"/>
+      <w:r>
+        <w:t xml:space="preserve">Friedlingstein, Pierre, Michael O’Sullivan, Matthew W. Jones, Robbie M. Andrew, Judith Hauck, Are Olsen, Glen P. Peters, et al. “Global Carbon Budget 2020.” </w:t>
       </w:r>
       <w:r>
         <w:rPr>
+          <w:i/>
           <w:iCs/>
-          <w:i/>
         </w:rPr>
-        <w:t xml:space="preserve">Earth System Science Data</w:t>
-      </w:r>
-      <w:r>
-        <w:t xml:space="preserve"> </w:t>
-      </w:r>
-      <w:r>
-        <w:t xml:space="preserve">12, no. 4 (December 11, 2020): 3269–3340.</w:t>
-      </w:r>
-      <w:r>
-        <w:t xml:space="preserve"> </w:t>
-      </w:r>
-      <w:hyperlink r:id="rId23">
+        <w:t>Earth System Science Data</w:t>
+      </w:r>
+      <w:r>
+        <w:t xml:space="preserve"> 12, no. 4 (December 11, 2020): 3269–3340. </w:t>
+      </w:r>
+      <w:hyperlink r:id="rId11">
         <w:r>
           <w:rPr>
             <w:rStyle w:val="Hyperlink"/>
           </w:rPr>
-          <w:t xml:space="preserve">https://doi.org/ghn75s</w:t>
+          <w:t>https://doi.org/ghn75s</w:t>
         </w:r>
       </w:hyperlink>
       <w:r>
-        <w:t xml:space="preserve">.</w:t>
+        <w:t>.</w:t>
       </w:r>
     </w:p>
-    <w:bookmarkEnd w:id="27"/>
-    <w:bookmarkStart w:id="28" w:name="ref-zotero-7988"/>
     <w:p>
       <w:pPr>
         <w:pStyle w:val="Bibliography"/>
       </w:pPr>
-      <w:r>
-        <w:t xml:space="preserve">“Greenhouse</w:t>
-      </w:r>
-      <w:r>
-        <w:t xml:space="preserve"> </w:t>
-      </w:r>
-      <w:r>
-        <w:t xml:space="preserve">Gas Inventory Data</w:t>
-      </w:r>
-      <w:r>
-        <w:t xml:space="preserve"> </w:t>
-      </w:r>
-      <w:r>
-        <w:t xml:space="preserve">-</w:t>
-      </w:r>
-      <w:r>
-        <w:t xml:space="preserve"> </w:t>
-      </w:r>
-      <w:r>
-        <w:t xml:space="preserve">Flexible</w:t>
-      </w:r>
-      <w:r>
-        <w:t xml:space="preserve"> </w:t>
-      </w:r>
-      <w:r>
-        <w:t xml:space="preserve">Queries</w:t>
-      </w:r>
-      <w:r>
-        <w:t xml:space="preserve"> </w:t>
-      </w:r>
-      <w:r>
-        <w:t xml:space="preserve">Non Annex I</w:t>
-      </w:r>
-      <w:r>
-        <w:t xml:space="preserve"> </w:t>
-      </w:r>
-      <w:r>
-        <w:t xml:space="preserve">Countries.”</w:t>
-      </w:r>
-      <w:r>
-        <w:t xml:space="preserve"> </w:t>
-      </w:r>
-      <w:r>
-        <w:t xml:space="preserve">Accessed March 27, 2021.</w:t>
-      </w:r>
-      <w:r>
-        <w:t xml:space="preserve"> </w:t>
-      </w:r>
-      <w:hyperlink r:id="rId25">
+      <w:bookmarkStart w:id="72" w:name="ref-zotero-7988"/>
+      <w:bookmarkEnd w:id="70"/>
+      <w:r>
+        <w:t xml:space="preserve">“Greenhouse Gas Inventory Data - Flexible Queries Non Annex I Countries.” Accessed March 27, 2021. </w:t>
+      </w:r>
+      <w:hyperlink r:id="rId12">
         <w:r>
           <w:rPr>
             <w:rStyle w:val="Hyperlink"/>
           </w:rPr>
-          <w:t xml:space="preserve">https://di.unfccc.int/flex_non_annex1</w:t>
+          <w:t>https://di.unfccc.int/flex_non_annex1</w:t>
         </w:r>
       </w:hyperlink>
       <w:r>
-        <w:t xml:space="preserve">.</w:t>
-      </w:r>
+        <w:t>.</w:t>
+      </w:r>
+      <w:bookmarkEnd w:id="69"/>
+      <w:bookmarkEnd w:id="71"/>
+      <w:bookmarkEnd w:id="72"/>
     </w:p>
-    <w:bookmarkEnd w:id="28"/>
-    <w:bookmarkEnd w:id="29"/>
-    <w:bookmarkEnd w:id="30"/>
     <w:sectPr>
       <w:pgSz w:w="12240" w:h="15840"/>
       <w:pgMar w:top="1440" w:right="1440" w:bottom="1440" w:left="1440" w:header="720" w:footer="720" w:gutter="0"/>
@@ -525,11 +886,78 @@
 </file>
 
 <file path=word/comments.xml><?xml version="1.0" encoding="utf-8"?>
-<w:comments xmlns:w="http://schemas.openxmlformats.org/wordprocessingml/2006/main" xmlns:m="http://schemas.openxmlformats.org/officeDocument/2006/math" xmlns:r="http://schemas.openxmlformats.org/officeDocument/2006/relationships" xmlns:o="urn:schemas-microsoft-com:office:office" xmlns:v="urn:schemas-microsoft-com:vml" xmlns:w10="urn:schemas-microsoft-com:office:word" xmlns:a="http://schemas.openxmlformats.org/drawingml/2006/main" xmlns:pic="http://schemas.openxmlformats.org/drawingml/2006/picture" xmlns:wp="http://schemas.openxmlformats.org/drawingml/2006/wordprocessingDrawing"/>
+<w:comments xmlns:wpc="http://schemas.microsoft.com/office/word/2010/wordprocessingCanvas" xmlns:cx="http://schemas.microsoft.com/office/drawing/2014/chartex" xmlns:cx1="http://schemas.microsoft.com/office/drawing/2015/9/8/chartex" xmlns:cx2="http://schemas.microsoft.com/office/drawing/2015/10/21/chartex" xmlns:cx3="http://schemas.microsoft.com/office/drawing/2016/5/9/chartex" xmlns:cx4="http://schemas.microsoft.com/office/drawing/2016/5/10/chartex" xmlns:cx5="http://schemas.microsoft.com/office/drawing/2016/5/11/chartex" xmlns:cx6="http://schemas.microsoft.com/office/drawing/2016/5/12/chartex" xmlns:cx7="http://schemas.microsoft.com/office/drawing/2016/5/13/chartex" xmlns:cx8="http://schemas.microsoft.com/office/drawing/2016/5/14/chartex" xmlns:mc="http://schemas.openxmlformats.org/markup-compatibility/2006" xmlns:aink="http://schemas.microsoft.com/office/drawing/2016/ink" xmlns:am3d="http://schemas.microsoft.com/office/drawing/2017/model3d" xmlns:o="urn:schemas-microsoft-com:office:office" xmlns:r="http://schemas.openxmlformats.org/officeDocument/2006/relationships" xmlns:m="http://schemas.openxmlformats.org/officeDocument/2006/math" xmlns:v="urn:schemas-microsoft-com:vml" xmlns:wp14="http://schemas.microsoft.com/office/word/2010/wordprocessingDrawing" xmlns:wp="http://schemas.openxmlformats.org/drawingml/2006/wordprocessingDrawing" xmlns:w10="urn:schemas-microsoft-com:office:word" xmlns:w="http://schemas.openxmlformats.org/wordprocessingml/2006/main" xmlns:w14="http://schemas.microsoft.com/office/word/2010/wordml" xmlns:w15="http://schemas.microsoft.com/office/word/2012/wordml" xmlns:w16cex="http://schemas.microsoft.com/office/word/2018/wordml/cex" xmlns:w16cid="http://schemas.microsoft.com/office/word/2016/wordml/cid" xmlns:w16="http://schemas.microsoft.com/office/word/2018/wordml" xmlns:w16se="http://schemas.microsoft.com/office/word/2015/wordml/symex" xmlns:wpg="http://schemas.microsoft.com/office/word/2010/wordprocessingGroup" xmlns:wpi="http://schemas.microsoft.com/office/word/2010/wordprocessingInk" xmlns:wne="http://schemas.microsoft.com/office/word/2006/wordml" xmlns:wps="http://schemas.microsoft.com/office/word/2010/wordprocessingShape" mc:Ignorable="w14 w15 w16se w16cid w16 w16cex wp14">
+  <w:comment w:id="67" w:author="Dodamead, Sarah" w:date="2021-03-28T15:17:00Z" w:initials="DS">
+    <w:p>
+      <w:pPr>
+        <w:pStyle w:val="CommentText"/>
+      </w:pPr>
+      <w:r>
+        <w:rPr>
+          <w:rStyle w:val="CommentReference"/>
+        </w:rPr>
+        <w:annotationRef/>
+      </w:r>
+      <w:r>
+        <w:t>For example code missing data with something</w:t>
+      </w:r>
+    </w:p>
+  </w:comment>
+</w:comments>
+</file>
+
+<file path=word/commentsExtended.xml><?xml version="1.0" encoding="utf-8"?>
+<w15:commentsEx xmlns:wpc="http://schemas.microsoft.com/office/word/2010/wordprocessingCanvas" xmlns:cx="http://schemas.microsoft.com/office/drawing/2014/chartex" xmlns:cx1="http://schemas.microsoft.com/office/drawing/2015/9/8/chartex" xmlns:cx2="http://schemas.microsoft.com/office/drawing/2015/10/21/chartex" xmlns:cx3="http://schemas.microsoft.com/office/drawing/2016/5/9/chartex" xmlns:cx4="http://schemas.microsoft.com/office/drawing/2016/5/10/chartex" xmlns:cx5="http://schemas.microsoft.com/office/drawing/2016/5/11/chartex" xmlns:cx6="http://schemas.microsoft.com/office/drawing/2016/5/12/chartex" xmlns:cx7="http://schemas.microsoft.com/office/drawing/2016/5/13/chartex" xmlns:cx8="http://schemas.microsoft.com/office/drawing/2016/5/14/chartex" xmlns:mc="http://schemas.openxmlformats.org/markup-compatibility/2006" xmlns:aink="http://schemas.microsoft.com/office/drawing/2016/ink" xmlns:am3d="http://schemas.microsoft.com/office/drawing/2017/model3d" xmlns:o="urn:schemas-microsoft-com:office:office" xmlns:r="http://schemas.openxmlformats.org/officeDocument/2006/relationships" xmlns:m="http://schemas.openxmlformats.org/officeDocument/2006/math" xmlns:v="urn:schemas-microsoft-com:vml" xmlns:wp14="http://schemas.microsoft.com/office/word/2010/wordprocessingDrawing" xmlns:wp="http://schemas.openxmlformats.org/drawingml/2006/wordprocessingDrawing" xmlns:w10="urn:schemas-microsoft-com:office:word" xmlns:w="http://schemas.openxmlformats.org/wordprocessingml/2006/main" xmlns:w14="http://schemas.microsoft.com/office/word/2010/wordml" xmlns:w15="http://schemas.microsoft.com/office/word/2012/wordml" xmlns:w16cex="http://schemas.microsoft.com/office/word/2018/wordml/cex" xmlns:w16cid="http://schemas.microsoft.com/office/word/2016/wordml/cid" xmlns:w16="http://schemas.microsoft.com/office/word/2018/wordml" xmlns:w16se="http://schemas.microsoft.com/office/word/2015/wordml/symex" xmlns:wpg="http://schemas.microsoft.com/office/word/2010/wordprocessingGroup" xmlns:wpi="http://schemas.microsoft.com/office/word/2010/wordprocessingInk" xmlns:wne="http://schemas.microsoft.com/office/word/2006/wordml" xmlns:wps="http://schemas.microsoft.com/office/word/2010/wordprocessingShape" mc:Ignorable="w14 w15 w16se w16cid w16 w16cex wp14">
+  <w15:commentEx w15:paraId="6BF03B2B" w15:done="0"/>
+</w15:commentsEx>
+</file>
+
+<file path=word/commentsExtensible.xml><?xml version="1.0" encoding="utf-8"?>
+<w16cex:commentsExtensible xmlns:wpc="http://schemas.microsoft.com/office/word/2010/wordprocessingCanvas" xmlns:cx="http://schemas.microsoft.com/office/drawing/2014/chartex" xmlns:cx1="http://schemas.microsoft.com/office/drawing/2015/9/8/chartex" xmlns:cx2="http://schemas.microsoft.com/office/drawing/2015/10/21/chartex" xmlns:cx3="http://schemas.microsoft.com/office/drawing/2016/5/9/chartex" xmlns:cx4="http://schemas.microsoft.com/office/drawing/2016/5/10/chartex" xmlns:cx5="http://schemas.microsoft.com/office/drawing/2016/5/11/chartex" xmlns:cx6="http://schemas.microsoft.com/office/drawing/2016/5/12/chartex" xmlns:cx7="http://schemas.microsoft.com/office/drawing/2016/5/13/chartex" xmlns:cx8="http://schemas.microsoft.com/office/drawing/2016/5/14/chartex" xmlns:mc="http://schemas.openxmlformats.org/markup-compatibility/2006" xmlns:aink="http://schemas.microsoft.com/office/drawing/2016/ink" xmlns:am3d="http://schemas.microsoft.com/office/drawing/2017/model3d" xmlns:o="urn:schemas-microsoft-com:office:office" xmlns:r="http://schemas.openxmlformats.org/officeDocument/2006/relationships" xmlns:m="http://schemas.openxmlformats.org/officeDocument/2006/math" xmlns:v="urn:schemas-microsoft-com:vml" xmlns:wp14="http://schemas.microsoft.com/office/word/2010/wordprocessingDrawing" xmlns:wp="http://schemas.openxmlformats.org/drawingml/2006/wordprocessingDrawing" xmlns:w10="urn:schemas-microsoft-com:office:word" xmlns:w="http://schemas.openxmlformats.org/wordprocessingml/2006/main" xmlns:w14="http://schemas.microsoft.com/office/word/2010/wordml" xmlns:w15="http://schemas.microsoft.com/office/word/2012/wordml" xmlns:w16cex="http://schemas.microsoft.com/office/word/2018/wordml/cex" xmlns:w16cid="http://schemas.microsoft.com/office/word/2016/wordml/cid" xmlns:w16="http://schemas.microsoft.com/office/word/2018/wordml" xmlns:w16se="http://schemas.microsoft.com/office/word/2015/wordml/symex" xmlns:wpg="http://schemas.microsoft.com/office/word/2010/wordprocessingGroup" xmlns:wpi="http://schemas.microsoft.com/office/word/2010/wordprocessingInk" xmlns:wne="http://schemas.microsoft.com/office/word/2006/wordml" xmlns:wps="http://schemas.microsoft.com/office/word/2010/wordprocessingShape" mc:Ignorable="w14 w15 w16se w16cid w16 w16cex wp14">
+  <w16cex:commentExtensible w16cex:durableId="240B1C96" w16cex:dateUtc="2021-03-28T19:17:00Z"/>
+</w16cex:commentsExtensible>
+</file>
+
+<file path=word/commentsIds.xml><?xml version="1.0" encoding="utf-8"?>
+<w16cid:commentsIds xmlns:wpc="http://schemas.microsoft.com/office/word/2010/wordprocessingCanvas" xmlns:cx="http://schemas.microsoft.com/office/drawing/2014/chartex" xmlns:cx1="http://schemas.microsoft.com/office/drawing/2015/9/8/chartex" xmlns:cx2="http://schemas.microsoft.com/office/drawing/2015/10/21/chartex" xmlns:cx3="http://schemas.microsoft.com/office/drawing/2016/5/9/chartex" xmlns:cx4="http://schemas.microsoft.com/office/drawing/2016/5/10/chartex" xmlns:cx5="http://schemas.microsoft.com/office/drawing/2016/5/11/chartex" xmlns:cx6="http://schemas.microsoft.com/office/drawing/2016/5/12/chartex" xmlns:cx7="http://schemas.microsoft.com/office/drawing/2016/5/13/chartex" xmlns:cx8="http://schemas.microsoft.com/office/drawing/2016/5/14/chartex" xmlns:mc="http://schemas.openxmlformats.org/markup-compatibility/2006" xmlns:aink="http://schemas.microsoft.com/office/drawing/2016/ink" xmlns:am3d="http://schemas.microsoft.com/office/drawing/2017/model3d" xmlns:o="urn:schemas-microsoft-com:office:office" xmlns:r="http://schemas.openxmlformats.org/officeDocument/2006/relationships" xmlns:m="http://schemas.openxmlformats.org/officeDocument/2006/math" xmlns:v="urn:schemas-microsoft-com:vml" xmlns:wp14="http://schemas.microsoft.com/office/word/2010/wordprocessingDrawing" xmlns:wp="http://schemas.openxmlformats.org/drawingml/2006/wordprocessingDrawing" xmlns:w10="urn:schemas-microsoft-com:office:word" xmlns:w="http://schemas.openxmlformats.org/wordprocessingml/2006/main" xmlns:w14="http://schemas.microsoft.com/office/word/2010/wordml" xmlns:w15="http://schemas.microsoft.com/office/word/2012/wordml" xmlns:w16cex="http://schemas.microsoft.com/office/word/2018/wordml/cex" xmlns:w16cid="http://schemas.microsoft.com/office/word/2016/wordml/cid" xmlns:w16="http://schemas.microsoft.com/office/word/2018/wordml" xmlns:w16se="http://schemas.microsoft.com/office/word/2015/wordml/symex" xmlns:wpg="http://schemas.microsoft.com/office/word/2010/wordprocessingGroup" xmlns:wpi="http://schemas.microsoft.com/office/word/2010/wordprocessingInk" xmlns:wne="http://schemas.microsoft.com/office/word/2006/wordml" xmlns:wps="http://schemas.microsoft.com/office/word/2010/wordprocessingShape" mc:Ignorable="w14 w15 w16se w16cid w16 w16cex wp14">
+  <w16cid:commentId w16cid:paraId="6BF03B2B" w16cid:durableId="240B1C96"/>
+</w16cid:commentsIds>
+</file>
+
+<file path=word/endnotes.xml><?xml version="1.0" encoding="utf-8"?>
+<w:endnotes xmlns:wpc="http://schemas.microsoft.com/office/word/2010/wordprocessingCanvas" xmlns:cx="http://schemas.microsoft.com/office/drawing/2014/chartex" xmlns:cx1="http://schemas.microsoft.com/office/drawing/2015/9/8/chartex" xmlns:cx2="http://schemas.microsoft.com/office/drawing/2015/10/21/chartex" xmlns:cx3="http://schemas.microsoft.com/office/drawing/2016/5/9/chartex" xmlns:cx4="http://schemas.microsoft.com/office/drawing/2016/5/10/chartex" xmlns:cx5="http://schemas.microsoft.com/office/drawing/2016/5/11/chartex" xmlns:cx6="http://schemas.microsoft.com/office/drawing/2016/5/12/chartex" xmlns:cx7="http://schemas.microsoft.com/office/drawing/2016/5/13/chartex" xmlns:cx8="http://schemas.microsoft.com/office/drawing/2016/5/14/chartex" xmlns:mc="http://schemas.openxmlformats.org/markup-compatibility/2006" xmlns:aink="http://schemas.microsoft.com/office/drawing/2016/ink" xmlns:am3d="http://schemas.microsoft.com/office/drawing/2017/model3d" xmlns:o="urn:schemas-microsoft-com:office:office" xmlns:r="http://schemas.openxmlformats.org/officeDocument/2006/relationships" xmlns:m="http://schemas.openxmlformats.org/officeDocument/2006/math" xmlns:v="urn:schemas-microsoft-com:vml" xmlns:wp14="http://schemas.microsoft.com/office/word/2010/wordprocessingDrawing" xmlns:wp="http://schemas.openxmlformats.org/drawingml/2006/wordprocessingDrawing" xmlns:w10="urn:schemas-microsoft-com:office:word" xmlns:w="http://schemas.openxmlformats.org/wordprocessingml/2006/main" xmlns:w14="http://schemas.microsoft.com/office/word/2010/wordml" xmlns:w15="http://schemas.microsoft.com/office/word/2012/wordml" xmlns:w16cex="http://schemas.microsoft.com/office/word/2018/wordml/cex" xmlns:w16cid="http://schemas.microsoft.com/office/word/2016/wordml/cid" xmlns:w16="http://schemas.microsoft.com/office/word/2018/wordml" xmlns:w16se="http://schemas.microsoft.com/office/word/2015/wordml/symex" xmlns:wpg="http://schemas.microsoft.com/office/word/2010/wordprocessingGroup" xmlns:wpi="http://schemas.microsoft.com/office/word/2010/wordprocessingInk" xmlns:wne="http://schemas.microsoft.com/office/word/2006/wordml" xmlns:wps="http://schemas.microsoft.com/office/word/2010/wordprocessingShape" mc:Ignorable="w14 w15 w16se w16cid w16 w16cex wp14">
+  <w:endnote w:type="separator" w:id="-1">
+    <w:p>
+      <w:pPr>
+        <w:spacing w:after="0"/>
+      </w:pPr>
+      <w:r>
+        <w:separator/>
+      </w:r>
+    </w:p>
+  </w:endnote>
+  <w:endnote w:type="continuationSeparator" w:id="0">
+    <w:p>
+      <w:pPr>
+        <w:spacing w:after="0"/>
+      </w:pPr>
+      <w:r>
+        <w:continuationSeparator/>
+      </w:r>
+    </w:p>
+  </w:endnote>
+</w:endnotes>
 </file>
 
 <file path=word/footnotes.xml><?xml version="1.0" encoding="utf-8"?>
-<w:footnotes xmlns:w="http://schemas.openxmlformats.org/wordprocessingml/2006/main" xmlns:m="http://schemas.openxmlformats.org/officeDocument/2006/math" xmlns:r="http://schemas.openxmlformats.org/officeDocument/2006/relationships" xmlns:o="urn:schemas-microsoft-com:office:office" xmlns:v="urn:schemas-microsoft-com:vml" xmlns:w10="urn:schemas-microsoft-com:office:word" xmlns:a="http://schemas.openxmlformats.org/drawingml/2006/main" xmlns:pic="http://schemas.openxmlformats.org/drawingml/2006/picture" xmlns:wp="http://schemas.openxmlformats.org/drawingml/2006/wordprocessingDrawing">
+<w:footnotes xmlns:wpc="http://schemas.microsoft.com/office/word/2010/wordprocessingCanvas" xmlns:cx="http://schemas.microsoft.com/office/drawing/2014/chartex" xmlns:cx1="http://schemas.microsoft.com/office/drawing/2015/9/8/chartex" xmlns:cx2="http://schemas.microsoft.com/office/drawing/2015/10/21/chartex" xmlns:cx3="http://schemas.microsoft.com/office/drawing/2016/5/9/chartex" xmlns:cx4="http://schemas.microsoft.com/office/drawing/2016/5/10/chartex" xmlns:cx5="http://schemas.microsoft.com/office/drawing/2016/5/11/chartex" xmlns:cx6="http://schemas.microsoft.com/office/drawing/2016/5/12/chartex" xmlns:cx7="http://schemas.microsoft.com/office/drawing/2016/5/13/chartex" xmlns:cx8="http://schemas.microsoft.com/office/drawing/2016/5/14/chartex" xmlns:mc="http://schemas.openxmlformats.org/markup-compatibility/2006" xmlns:aink="http://schemas.microsoft.com/office/drawing/2016/ink" xmlns:am3d="http://schemas.microsoft.com/office/drawing/2017/model3d" xmlns:o="urn:schemas-microsoft-com:office:office" xmlns:r="http://schemas.openxmlformats.org/officeDocument/2006/relationships" xmlns:m="http://schemas.openxmlformats.org/officeDocument/2006/math" xmlns:v="urn:schemas-microsoft-com:vml" xmlns:wp14="http://schemas.microsoft.com/office/word/2010/wordprocessingDrawing" xmlns:wp="http://schemas.openxmlformats.org/drawingml/2006/wordprocessingDrawing" xmlns:w10="urn:schemas-microsoft-com:office:word" xmlns:w="http://schemas.openxmlformats.org/wordprocessingml/2006/main" xmlns:w14="http://schemas.microsoft.com/office/word/2010/wordml" xmlns:w15="http://schemas.microsoft.com/office/word/2012/wordml" xmlns:w16cex="http://schemas.microsoft.com/office/word/2018/wordml/cex" xmlns:w16cid="http://schemas.microsoft.com/office/word/2016/wordml/cid" xmlns:w16="http://schemas.microsoft.com/office/word/2018/wordml" xmlns:w16se="http://schemas.microsoft.com/office/word/2015/wordml/symex" xmlns:wpg="http://schemas.microsoft.com/office/word/2010/wordprocessingGroup" xmlns:wpi="http://schemas.microsoft.com/office/word/2010/wordprocessingInk" xmlns:wne="http://schemas.microsoft.com/office/word/2006/wordml" xmlns:wps="http://schemas.microsoft.com/office/word/2010/wordprocessingShape" mc:Ignorable="w14 w15 w16se w16cid w16 w16cex wp14">
+  <w:footnote w:type="separator" w:id="-1">
+    <w:p>
+      <w:r>
+        <w:separator/>
+      </w:r>
+    </w:p>
+  </w:footnote>
   <w:footnote w:type="continuationSeparator" w:id="0">
     <w:p>
       <w:r>
@@ -537,14 +965,7 @@
       </w:r>
     </w:p>
   </w:footnote>
-  <w:footnote w:type="separator" w:id="-1">
-    <w:p>
-      <w:r>
-        <w:separator/>
-      </w:r>
-    </w:p>
-  </w:footnote>
-  <w:footnote w:id="22">
+  <w:footnote w:id="1">
     <w:p>
       <w:pPr>
         <w:pStyle w:val="FootnoteText"/>
@@ -559,59 +980,32 @@
         <w:t xml:space="preserve"> </w:t>
       </w:r>
       <w:r>
-        <w:t xml:space="preserve">Pierre Friedlingstein et al.,</w:t>
-      </w:r>
-      <w:r>
-        <w:t xml:space="preserve"> </w:t>
-      </w:r>
-      <w:r>
-        <w:t xml:space="preserve">“Global</w:t>
-      </w:r>
-      <w:r>
-        <w:t xml:space="preserve"> </w:t>
-      </w:r>
-      <w:r>
-        <w:t xml:space="preserve">Carbon Budget</w:t>
-      </w:r>
-      <w:r>
-        <w:t xml:space="preserve"> </w:t>
-      </w:r>
-      <w:r>
-        <w:t xml:space="preserve">2020,”</w:t>
-      </w:r>
-      <w:r>
-        <w:t xml:space="preserve"> </w:t>
+        <w:t xml:space="preserve">Pierre Friedlingstein et al., “Global Carbon Budget 2020,” </w:t>
       </w:r>
       <w:r>
         <w:rPr>
+          <w:i/>
           <w:iCs/>
-          <w:i/>
         </w:rPr>
-        <w:t xml:space="preserve">Earth System Science Data</w:t>
-      </w:r>
-      <w:r>
-        <w:t xml:space="preserve"> </w:t>
-      </w:r>
-      <w:r>
-        <w:t xml:space="preserve">12, no. 4 (December 11, 2020): 3269–3340,</w:t>
-      </w:r>
-      <w:r>
-        <w:t xml:space="preserve"> </w:t>
-      </w:r>
-      <w:hyperlink r:id="rId23">
+        <w:t>Earth System Science Data</w:t>
+      </w:r>
+      <w:r>
+        <w:t xml:space="preserve"> 12, no. 4 (December 11, 2020): 3269–3340, </w:t>
+      </w:r>
+      <w:hyperlink r:id="rId1">
         <w:r>
           <w:rPr>
             <w:rStyle w:val="Hyperlink"/>
           </w:rPr>
-          <w:t xml:space="preserve">https://doi.org/ghn75s</w:t>
+          <w:t>https://doi.org/ghn75s</w:t>
         </w:r>
       </w:hyperlink>
       <w:r>
-        <w:t xml:space="preserve">.</w:t>
+        <w:t>.</w:t>
       </w:r>
     </w:p>
   </w:footnote>
-  <w:footnote w:id="24">
+  <w:footnote w:id="2">
     <w:p>
       <w:pPr>
         <w:pStyle w:val="FootnoteText"/>
@@ -623,66 +1017,21 @@
         <w:footnoteRef/>
       </w:r>
       <w:r>
-        <w:t xml:space="preserve"> </w:t>
-      </w:r>
-      <w:r>
-        <w:t xml:space="preserve">“Greenhouse</w:t>
-      </w:r>
-      <w:r>
-        <w:t xml:space="preserve"> </w:t>
-      </w:r>
-      <w:r>
-        <w:t xml:space="preserve">Gas Inventory Data</w:t>
-      </w:r>
-      <w:r>
-        <w:t xml:space="preserve"> </w:t>
-      </w:r>
-      <w:r>
-        <w:t xml:space="preserve">-</w:t>
-      </w:r>
-      <w:r>
-        <w:t xml:space="preserve"> </w:t>
-      </w:r>
-      <w:r>
-        <w:t xml:space="preserve">Flexible</w:t>
-      </w:r>
-      <w:r>
-        <w:t xml:space="preserve"> </w:t>
-      </w:r>
-      <w:r>
-        <w:t xml:space="preserve">Queries</w:t>
-      </w:r>
-      <w:r>
-        <w:t xml:space="preserve"> </w:t>
-      </w:r>
-      <w:r>
-        <w:t xml:space="preserve">Non Annex I</w:t>
-      </w:r>
-      <w:r>
-        <w:t xml:space="preserve"> </w:t>
-      </w:r>
-      <w:r>
-        <w:t xml:space="preserve">Countries,”</w:t>
-      </w:r>
-      <w:r>
-        <w:t xml:space="preserve"> </w:t>
-      </w:r>
-      <w:r>
-        <w:t xml:space="preserve">accessed March 27, 2021,</w:t>
-      </w:r>
-      <w:r>
-        <w:t xml:space="preserve"> </w:t>
-      </w:r>
-      <w:hyperlink r:id="rId25">
+        <w:t xml:space="preserve"> “Greenhouse Gas Inventory Data - Flexible Queries Non Annex I</w:t>
+      </w:r>
+      <w:r>
+        <w:t xml:space="preserve"> Countries,” accessed March 27, 2021, </w:t>
+      </w:r>
+      <w:hyperlink r:id="rId2">
         <w:r>
           <w:rPr>
             <w:rStyle w:val="Hyperlink"/>
           </w:rPr>
-          <w:t xml:space="preserve">https://di.unfccc.int/flex_non_annex1</w:t>
+          <w:t>https://di.unfccc.int/flex_non_annex1</w:t>
         </w:r>
       </w:hyperlink>
       <w:r>
-        <w:t xml:space="preserve">.</w:t>
+        <w:t>.</w:t>
       </w:r>
     </w:p>
   </w:footnote>
@@ -692,6 +1041,92 @@
 <file path=word/numbering.xml><?xml version="1.0" encoding="utf-8"?>
 <w:numbering xmlns:wpc="http://schemas.microsoft.com/office/word/2010/wordprocessingCanvas" xmlns:cx="http://schemas.microsoft.com/office/drawing/2014/chartex" xmlns:cx1="http://schemas.microsoft.com/office/drawing/2015/9/8/chartex" xmlns:cx2="http://schemas.microsoft.com/office/drawing/2015/10/21/chartex" xmlns:cx3="http://schemas.microsoft.com/office/drawing/2016/5/9/chartex" xmlns:cx4="http://schemas.microsoft.com/office/drawing/2016/5/10/chartex" xmlns:cx5="http://schemas.microsoft.com/office/drawing/2016/5/11/chartex" xmlns:cx6="http://schemas.microsoft.com/office/drawing/2016/5/12/chartex" xmlns:cx7="http://schemas.microsoft.com/office/drawing/2016/5/13/chartex" xmlns:cx8="http://schemas.microsoft.com/office/drawing/2016/5/14/chartex" xmlns:mc="http://schemas.openxmlformats.org/markup-compatibility/2006" xmlns:aink="http://schemas.microsoft.com/office/drawing/2016/ink" xmlns:am3d="http://schemas.microsoft.com/office/drawing/2017/model3d" xmlns:o="urn:schemas-microsoft-com:office:office" xmlns:r="http://schemas.openxmlformats.org/officeDocument/2006/relationships" xmlns:m="http://schemas.openxmlformats.org/officeDocument/2006/math" xmlns:v="urn:schemas-microsoft-com:vml" xmlns:wp14="http://schemas.microsoft.com/office/word/2010/wordprocessingDrawing" xmlns:wp="http://schemas.openxmlformats.org/drawingml/2006/wordprocessingDrawing" xmlns:w10="urn:schemas-microsoft-com:office:word" xmlns:w="http://schemas.openxmlformats.org/wordprocessingml/2006/main" xmlns:w14="http://schemas.microsoft.com/office/word/2010/wordml" xmlns:w15="http://schemas.microsoft.com/office/word/2012/wordml" xmlns:w16cex="http://schemas.microsoft.com/office/word/2018/wordml/cex" xmlns:w16cid="http://schemas.microsoft.com/office/word/2016/wordml/cid" xmlns:w16="http://schemas.microsoft.com/office/word/2018/wordml" xmlns:w16se="http://schemas.microsoft.com/office/word/2015/wordml/symex" xmlns:wpg="http://schemas.microsoft.com/office/word/2010/wordprocessingGroup" xmlns:wpi="http://schemas.microsoft.com/office/word/2010/wordprocessingInk" xmlns:wne="http://schemas.microsoft.com/office/word/2006/wordml" xmlns:wps="http://schemas.microsoft.com/office/word/2010/wordprocessingShape" mc:Ignorable="w14 w15 w16se w16cid w16 w16cex wp14">
   <w:abstractNum w:abstractNumId="0" w15:restartNumberingAfterBreak="0">
+    <w:nsid w:val="EA454B4C"/>
+    <w:multiLevelType w:val="multilevel"/>
+    <w:tmpl w:val="9672FE58"/>
+    <w:lvl w:ilvl="0">
+      <w:start w:val="1"/>
+      <w:numFmt w:val="decimal"/>
+      <w:lvlText w:val="%1."/>
+      <w:lvlJc w:val="left"/>
+      <w:pPr>
+        <w:ind w:left="720" w:hanging="480"/>
+      </w:pPr>
+    </w:lvl>
+    <w:lvl w:ilvl="1">
+      <w:start w:val="1"/>
+      <w:numFmt w:val="decimal"/>
+      <w:lvlText w:val="%2."/>
+      <w:lvlJc w:val="left"/>
+      <w:pPr>
+        <w:ind w:left="1440" w:hanging="480"/>
+      </w:pPr>
+    </w:lvl>
+    <w:lvl w:ilvl="2">
+      <w:start w:val="1"/>
+      <w:numFmt w:val="decimal"/>
+      <w:lvlText w:val="%3."/>
+      <w:lvlJc w:val="left"/>
+      <w:pPr>
+        <w:ind w:left="2160" w:hanging="480"/>
+      </w:pPr>
+    </w:lvl>
+    <w:lvl w:ilvl="3">
+      <w:start w:val="1"/>
+      <w:numFmt w:val="decimal"/>
+      <w:lvlText w:val="%4."/>
+      <w:lvlJc w:val="left"/>
+      <w:pPr>
+        <w:ind w:left="2880" w:hanging="480"/>
+      </w:pPr>
+    </w:lvl>
+    <w:lvl w:ilvl="4">
+      <w:start w:val="1"/>
+      <w:numFmt w:val="decimal"/>
+      <w:lvlText w:val="%5."/>
+      <w:lvlJc w:val="left"/>
+      <w:pPr>
+        <w:ind w:left="3600" w:hanging="480"/>
+      </w:pPr>
+    </w:lvl>
+    <w:lvl w:ilvl="5">
+      <w:start w:val="1"/>
+      <w:numFmt w:val="decimal"/>
+      <w:lvlText w:val="%6."/>
+      <w:lvlJc w:val="left"/>
+      <w:pPr>
+        <w:ind w:left="4320" w:hanging="480"/>
+      </w:pPr>
+    </w:lvl>
+    <w:lvl w:ilvl="6">
+      <w:start w:val="1"/>
+      <w:numFmt w:val="decimal"/>
+      <w:lvlText w:val="%7."/>
+      <w:lvlJc w:val="left"/>
+      <w:pPr>
+        <w:ind w:left="5040" w:hanging="480"/>
+      </w:pPr>
+    </w:lvl>
+    <w:lvl w:ilvl="7">
+      <w:start w:val="1"/>
+      <w:numFmt w:val="decimal"/>
+      <w:lvlText w:val="%8."/>
+      <w:lvlJc w:val="left"/>
+      <w:pPr>
+        <w:ind w:left="5760" w:hanging="480"/>
+      </w:pPr>
+    </w:lvl>
+    <w:lvl w:ilvl="8">
+      <w:start w:val="1"/>
+      <w:numFmt w:val="decimal"/>
+      <w:lvlText w:val="%9."/>
+      <w:lvlJc w:val="left"/>
+      <w:pPr>
+        <w:ind w:left="6480" w:hanging="480"/>
+      </w:pPr>
+    </w:lvl>
+  </w:abstractNum>
+  <w:abstractNum w:abstractNumId="1" w15:restartNumberingAfterBreak="0">
     <w:nsid w:val="FFFFFF7C"/>
     <w:multiLevelType w:val="singleLevel"/>
     <w:tmpl w:val="6A20BEA4"/>
@@ -708,7 +1143,7 @@
       </w:pPr>
     </w:lvl>
   </w:abstractNum>
-  <w:abstractNum w:abstractNumId="1" w15:restartNumberingAfterBreak="0">
+  <w:abstractNum w:abstractNumId="2" w15:restartNumberingAfterBreak="0">
     <w:nsid w:val="FFFFFF7D"/>
     <w:multiLevelType w:val="singleLevel"/>
     <w:tmpl w:val="6494F108"/>
@@ -725,7 +1160,7 @@
       </w:pPr>
     </w:lvl>
   </w:abstractNum>
-  <w:abstractNum w:abstractNumId="2" w15:restartNumberingAfterBreak="0">
+  <w:abstractNum w:abstractNumId="3" w15:restartNumberingAfterBreak="0">
     <w:nsid w:val="FFFFFF7E"/>
     <w:multiLevelType w:val="singleLevel"/>
     <w:tmpl w:val="6CAA3332"/>
@@ -742,7 +1177,7 @@
       </w:pPr>
     </w:lvl>
   </w:abstractNum>
-  <w:abstractNum w:abstractNumId="3" w15:restartNumberingAfterBreak="0">
+  <w:abstractNum w:abstractNumId="4" w15:restartNumberingAfterBreak="0">
     <w:nsid w:val="FFFFFF7F"/>
     <w:multiLevelType w:val="singleLevel"/>
     <w:tmpl w:val="53FEB5B4"/>
@@ -759,7 +1194,7 @@
       </w:pPr>
     </w:lvl>
   </w:abstractNum>
-  <w:abstractNum w:abstractNumId="4" w15:restartNumberingAfterBreak="0">
+  <w:abstractNum w:abstractNumId="5" w15:restartNumberingAfterBreak="0">
     <w:nsid w:val="FFFFFF80"/>
     <w:multiLevelType w:val="singleLevel"/>
     <w:tmpl w:val="8346A628"/>
@@ -779,7 +1214,7 @@
       </w:rPr>
     </w:lvl>
   </w:abstractNum>
-  <w:abstractNum w:abstractNumId="5" w15:restartNumberingAfterBreak="0">
+  <w:abstractNum w:abstractNumId="6" w15:restartNumberingAfterBreak="0">
     <w:nsid w:val="FFFFFF81"/>
     <w:multiLevelType w:val="singleLevel"/>
     <w:tmpl w:val="C8C4AD00"/>
@@ -799,7 +1234,7 @@
       </w:rPr>
     </w:lvl>
   </w:abstractNum>
-  <w:abstractNum w:abstractNumId="6" w15:restartNumberingAfterBreak="0">
+  <w:abstractNum w:abstractNumId="7" w15:restartNumberingAfterBreak="0">
     <w:nsid w:val="FFFFFF82"/>
     <w:multiLevelType w:val="singleLevel"/>
     <w:tmpl w:val="87A43162"/>
@@ -819,7 +1254,7 @@
       </w:rPr>
     </w:lvl>
   </w:abstractNum>
-  <w:abstractNum w:abstractNumId="7" w15:restartNumberingAfterBreak="0">
+  <w:abstractNum w:abstractNumId="8" w15:restartNumberingAfterBreak="0">
     <w:nsid w:val="FFFFFF83"/>
     <w:multiLevelType w:val="singleLevel"/>
     <w:tmpl w:val="B43CDB3E"/>
@@ -839,7 +1274,7 @@
       </w:rPr>
     </w:lvl>
   </w:abstractNum>
-  <w:abstractNum w:abstractNumId="8" w15:restartNumberingAfterBreak="0">
+  <w:abstractNum w:abstractNumId="9" w15:restartNumberingAfterBreak="0">
     <w:nsid w:val="FFFFFF88"/>
     <w:multiLevelType w:val="singleLevel"/>
     <w:tmpl w:val="EC366ABE"/>
@@ -856,7 +1291,7 @@
       </w:pPr>
     </w:lvl>
   </w:abstractNum>
-  <w:abstractNum w:abstractNumId="9" w15:restartNumberingAfterBreak="0">
+  <w:abstractNum w:abstractNumId="10" w15:restartNumberingAfterBreak="0">
     <w:nsid w:val="FFFFFF89"/>
     <w:multiLevelType w:val="singleLevel"/>
     <w:tmpl w:val="598A9DCA"/>
@@ -876,7 +1311,7 @@
       </w:rPr>
     </w:lvl>
   </w:abstractNum>
-  <w:abstractNum w:abstractNumId="10" w15:restartNumberingAfterBreak="0">
+  <w:abstractNum w:abstractNumId="11" w15:restartNumberingAfterBreak="0">
     <w:nsid w:val="03772BFA"/>
     <w:multiLevelType w:val="multilevel"/>
     <w:tmpl w:val="08E217F8"/>
@@ -991,19 +1426,19 @@
       </w:rPr>
     </w:lvl>
   </w:abstractNum>
-  <w:abstractNum w:abstractNumId="11" w15:restartNumberingAfterBreak="0">
+  <w:abstractNum w:abstractNumId="12" w15:restartNumberingAfterBreak="0">
     <w:nsid w:val="19365121"/>
     <w:multiLevelType w:val="multilevel"/>
     <w:tmpl w:val="FEFE1AEC"/>
     <w:numStyleLink w:val="Defaultul"/>
   </w:abstractNum>
-  <w:abstractNum w:abstractNumId="12" w15:restartNumberingAfterBreak="0">
+  <w:abstractNum w:abstractNumId="13" w15:restartNumberingAfterBreak="0">
     <w:nsid w:val="1BDF74B5"/>
     <w:multiLevelType w:val="multilevel"/>
     <w:tmpl w:val="FEFE1AEC"/>
     <w:numStyleLink w:val="Defaultul"/>
   </w:abstractNum>
-  <w:abstractNum w:abstractNumId="13" w15:restartNumberingAfterBreak="0">
+  <w:abstractNum w:abstractNumId="14" w15:restartNumberingAfterBreak="0">
     <w:nsid w:val="2C1AE401"/>
     <w:multiLevelType w:val="multilevel"/>
     <w:tmpl w:val="52BEA986"/>
@@ -1107,7 +1542,7 @@
       </w:pPr>
     </w:lvl>
   </w:abstractNum>
-  <w:abstractNum w:abstractNumId="14" w15:restartNumberingAfterBreak="0">
+  <w:abstractNum w:abstractNumId="15" w15:restartNumberingAfterBreak="0">
     <w:nsid w:val="2C26699C"/>
     <w:multiLevelType w:val="multilevel"/>
     <w:tmpl w:val="0409001D"/>
@@ -1193,7 +1628,7 @@
       </w:pPr>
     </w:lvl>
   </w:abstractNum>
-  <w:abstractNum w:abstractNumId="15" w15:restartNumberingAfterBreak="0">
+  <w:abstractNum w:abstractNumId="16" w15:restartNumberingAfterBreak="0">
     <w:nsid w:val="303E7E5D"/>
     <w:multiLevelType w:val="multilevel"/>
     <w:tmpl w:val="FEFE1AEC"/>
@@ -1316,31 +1751,31 @@
       </w:rPr>
     </w:lvl>
   </w:abstractNum>
-  <w:abstractNum w:abstractNumId="16" w15:restartNumberingAfterBreak="0">
+  <w:abstractNum w:abstractNumId="17" w15:restartNumberingAfterBreak="0">
     <w:nsid w:val="30CC3BEF"/>
     <w:multiLevelType w:val="multilevel"/>
     <w:tmpl w:val="08E217F8"/>
     <w:numStyleLink w:val="Defaultol"/>
   </w:abstractNum>
-  <w:abstractNum w:abstractNumId="17" w15:restartNumberingAfterBreak="0">
+  <w:abstractNum w:abstractNumId="18" w15:restartNumberingAfterBreak="0">
     <w:nsid w:val="3F961AD8"/>
     <w:multiLevelType w:val="multilevel"/>
     <w:tmpl w:val="FEFE1AEC"/>
     <w:numStyleLink w:val="Defaultul"/>
   </w:abstractNum>
-  <w:abstractNum w:abstractNumId="18" w15:restartNumberingAfterBreak="0">
+  <w:abstractNum w:abstractNumId="19" w15:restartNumberingAfterBreak="0">
     <w:nsid w:val="46B6737A"/>
     <w:multiLevelType w:val="multilevel"/>
     <w:tmpl w:val="08E217F8"/>
     <w:numStyleLink w:val="Defaultol"/>
   </w:abstractNum>
-  <w:abstractNum w:abstractNumId="19" w15:restartNumberingAfterBreak="0">
+  <w:abstractNum w:abstractNumId="20" w15:restartNumberingAfterBreak="0">
     <w:nsid w:val="56762679"/>
     <w:multiLevelType w:val="multilevel"/>
     <w:tmpl w:val="08E217F8"/>
     <w:numStyleLink w:val="Defaultol"/>
   </w:abstractNum>
-  <w:abstractNum w:abstractNumId="20" w15:restartNumberingAfterBreak="0">
+  <w:abstractNum w:abstractNumId="21" w15:restartNumberingAfterBreak="0">
     <w:nsid w:val="5BF80CB4"/>
     <w:multiLevelType w:val="multilevel"/>
     <w:tmpl w:val="0409001D"/>
@@ -1426,235 +1861,74 @@
       </w:pPr>
     </w:lvl>
   </w:abstractNum>
-  <w:abstractNum w:abstractNumId="990">
-    <w:nsid w:val="2c1ae401"/>
-    <w:multiLevelType w:val="multilevel"/>
-    <w:lvl w:ilvl="0">
-      <w:numFmt w:val="bullet"/>
-      <w:lvlText w:val=" "/>
-      <w:lvlJc w:val="left"/>
-      <w:pPr>
-        <w:ind w:left="720" w:hanging="480"/>
-      </w:pPr>
-    </w:lvl>
-    <w:lvl w:ilvl="1">
-      <w:numFmt w:val="bullet"/>
-      <w:lvlText w:val=" "/>
-      <w:lvlJc w:val="left"/>
-      <w:pPr>
-        <w:ind w:left="1440" w:hanging="480"/>
-      </w:pPr>
-    </w:lvl>
-    <w:lvl w:ilvl="2">
-      <w:numFmt w:val="bullet"/>
-      <w:lvlText w:val=" "/>
-      <w:lvlJc w:val="left"/>
-      <w:pPr>
-        <w:ind w:left="2160" w:hanging="480"/>
-      </w:pPr>
-    </w:lvl>
-    <w:lvl w:ilvl="3">
-      <w:numFmt w:val="bullet"/>
-      <w:lvlText w:val=" "/>
-      <w:lvlJc w:val="left"/>
-      <w:pPr>
-        <w:ind w:left="2880" w:hanging="480"/>
-      </w:pPr>
-    </w:lvl>
-    <w:lvl w:ilvl="4">
-      <w:numFmt w:val="bullet"/>
-      <w:lvlText w:val=" "/>
-      <w:lvlJc w:val="left"/>
-      <w:pPr>
-        <w:ind w:left="3600" w:hanging="480"/>
-      </w:pPr>
-    </w:lvl>
-    <w:lvl w:ilvl="5">
-      <w:numFmt w:val="bullet"/>
-      <w:lvlText w:val=" "/>
-      <w:lvlJc w:val="left"/>
-      <w:pPr>
-        <w:ind w:left="4320" w:hanging="480"/>
-      </w:pPr>
-    </w:lvl>
-    <w:lvl w:ilvl="6">
-      <w:numFmt w:val="bullet"/>
-      <w:lvlText w:val=" "/>
-      <w:lvlJc w:val="left"/>
-      <w:pPr>
-        <w:ind w:left="5040" w:hanging="480"/>
-      </w:pPr>
-    </w:lvl>
-    <w:lvl w:ilvl="7">
-      <w:numFmt w:val="bullet"/>
-      <w:lvlText w:val=" "/>
-      <w:lvlJc w:val="left"/>
-      <w:pPr>
-        <w:ind w:left="5760" w:hanging="480"/>
-      </w:pPr>
-    </w:lvl>
-    <w:lvl w:ilvl="8">
-      <w:numFmt w:val="bullet"/>
-      <w:lvlText w:val=" "/>
-      <w:lvlJc w:val="left"/>
-      <w:pPr>
-        <w:ind w:left="6480" w:hanging="480"/>
-      </w:pPr>
-    </w:lvl>
-  </w:abstractNum>
-  <w:abstractNum w:abstractNumId="99411">
-    <w:nsid w:val="ea454b4c"/>
-    <w:multiLevelType w:val="multilevel"/>
-    <w:lvl w:ilvl="0">
-      <w:start w:val="1"/>
-      <w:numFmt w:val="decimal"/>
-      <w:lvlText w:val="%1."/>
-      <w:lvlJc w:val="left"/>
-      <w:pPr>
-        <w:ind w:left="720" w:hanging="480"/>
-      </w:pPr>
-    </w:lvl>
-    <w:lvl w:ilvl="1">
-      <w:start w:val="1"/>
-      <w:numFmt w:val="decimal"/>
-      <w:lvlText w:val="%2."/>
-      <w:lvlJc w:val="left"/>
-      <w:pPr>
-        <w:ind w:left="1440" w:hanging="480"/>
-      </w:pPr>
-    </w:lvl>
-    <w:lvl w:ilvl="2">
-      <w:start w:val="1"/>
-      <w:numFmt w:val="decimal"/>
-      <w:lvlText w:val="%3."/>
-      <w:lvlJc w:val="left"/>
-      <w:pPr>
-        <w:ind w:left="2160" w:hanging="480"/>
-      </w:pPr>
-    </w:lvl>
-    <w:lvl w:ilvl="3">
-      <w:start w:val="1"/>
-      <w:numFmt w:val="decimal"/>
-      <w:lvlText w:val="%4."/>
-      <w:lvlJc w:val="left"/>
-      <w:pPr>
-        <w:ind w:left="2880" w:hanging="480"/>
-      </w:pPr>
-    </w:lvl>
-    <w:lvl w:ilvl="4">
-      <w:start w:val="1"/>
-      <w:numFmt w:val="decimal"/>
-      <w:lvlText w:val="%5."/>
-      <w:lvlJc w:val="left"/>
-      <w:pPr>
-        <w:ind w:left="3600" w:hanging="480"/>
-      </w:pPr>
-    </w:lvl>
-    <w:lvl w:ilvl="5">
-      <w:start w:val="1"/>
-      <w:numFmt w:val="decimal"/>
-      <w:lvlText w:val="%6."/>
-      <w:lvlJc w:val="left"/>
-      <w:pPr>
-        <w:ind w:left="4320" w:hanging="480"/>
-      </w:pPr>
-    </w:lvl>
-    <w:lvl w:ilvl="6">
-      <w:start w:val="1"/>
-      <w:numFmt w:val="decimal"/>
-      <w:lvlText w:val="%7."/>
-      <w:lvlJc w:val="left"/>
-      <w:pPr>
-        <w:ind w:left="5040" w:hanging="480"/>
-      </w:pPr>
-    </w:lvl>
-    <w:lvl w:ilvl="7">
-      <w:start w:val="1"/>
-      <w:numFmt w:val="decimal"/>
-      <w:lvlText w:val="%8."/>
-      <w:lvlJc w:val="left"/>
-      <w:pPr>
-        <w:ind w:left="5760" w:hanging="480"/>
-      </w:pPr>
-    </w:lvl>
-    <w:lvl w:ilvl="8">
-      <w:start w:val="1"/>
-      <w:numFmt w:val="decimal"/>
-      <w:lvlText w:val="%9."/>
-      <w:lvlJc w:val="left"/>
-      <w:pPr>
-        <w:ind w:left="6480" w:hanging="480"/>
-      </w:pPr>
-    </w:lvl>
-  </w:abstractNum>
   <w:num w:numId="1">
+    <w:abstractNumId w:val="14"/>
+  </w:num>
+  <w:num w:numId="2">
+    <w:abstractNumId w:val="10"/>
+  </w:num>
+  <w:num w:numId="3">
+    <w:abstractNumId w:val="8"/>
+  </w:num>
+  <w:num w:numId="4">
+    <w:abstractNumId w:val="7"/>
+  </w:num>
+  <w:num w:numId="5">
+    <w:abstractNumId w:val="6"/>
+  </w:num>
+  <w:num w:numId="6">
+    <w:abstractNumId w:val="5"/>
+  </w:num>
+  <w:num w:numId="7">
+    <w:abstractNumId w:val="9"/>
+  </w:num>
+  <w:num w:numId="8">
+    <w:abstractNumId w:val="4"/>
+  </w:num>
+  <w:num w:numId="9">
+    <w:abstractNumId w:val="3"/>
+  </w:num>
+  <w:num w:numId="10">
+    <w:abstractNumId w:val="2"/>
+  </w:num>
+  <w:num w:numId="11">
+    <w:abstractNumId w:val="1"/>
+  </w:num>
+  <w:num w:numId="12">
+    <w:abstractNumId w:val="11"/>
+  </w:num>
+  <w:num w:numId="13">
+    <w:abstractNumId w:val="20"/>
+  </w:num>
+  <w:num w:numId="14">
+    <w:abstractNumId w:val="15"/>
+  </w:num>
+  <w:num w:numId="15">
+    <w:abstractNumId w:val="16"/>
+  </w:num>
+  <w:num w:numId="16">
     <w:abstractNumId w:val="13"/>
   </w:num>
-  <w:num w:numId="2">
-    <w:abstractNumId w:val="9"/>
+  <w:num w:numId="17">
+    <w:abstractNumId w:val="17"/>
   </w:num>
-  <w:num w:numId="3">
-    <w:abstractNumId w:val="7"/>
+  <w:num w:numId="18">
+    <w:abstractNumId w:val="18"/>
   </w:num>
-  <w:num w:numId="4">
-    <w:abstractNumId w:val="6"/>
+  <w:num w:numId="19">
+    <w:abstractNumId w:val="12"/>
   </w:num>
-  <w:num w:numId="5">
-    <w:abstractNumId w:val="5"/>
-  </w:num>
-  <w:num w:numId="6">
-    <w:abstractNumId w:val="4"/>
-  </w:num>
-  <w:num w:numId="7">
-    <w:abstractNumId w:val="8"/>
-  </w:num>
-  <w:num w:numId="8">
-    <w:abstractNumId w:val="3"/>
-  </w:num>
-  <w:num w:numId="9">
-    <w:abstractNumId w:val="2"/>
-  </w:num>
-  <w:num w:numId="10">
-    <w:abstractNumId w:val="1"/>
-  </w:num>
-  <w:num w:numId="11">
-    <w:abstractNumId w:val="0"/>
-  </w:num>
-  <w:num w:numId="12">
-    <w:abstractNumId w:val="10"/>
-  </w:num>
-  <w:num w:numId="13">
+  <w:num w:numId="20">
     <w:abstractNumId w:val="19"/>
   </w:num>
-  <w:num w:numId="14">
+  <w:num w:numId="21">
+    <w:abstractNumId w:val="21"/>
+  </w:num>
+  <w:num w:numId="22">
     <w:abstractNumId w:val="14"/>
   </w:num>
-  <w:num w:numId="15">
-    <w:abstractNumId w:val="15"/>
-  </w:num>
-  <w:num w:numId="16">
-    <w:abstractNumId w:val="12"/>
-  </w:num>
-  <w:num w:numId="17">
-    <w:abstractNumId w:val="16"/>
-  </w:num>
-  <w:num w:numId="18">
-    <w:abstractNumId w:val="17"/>
-  </w:num>
-  <w:num w:numId="19">
-    <w:abstractNumId w:val="11"/>
-  </w:num>
-  <w:num w:numId="20">
-    <w:abstractNumId w:val="18"/>
-  </w:num>
-  <w:num w:numId="21">
-    <w:abstractNumId w:val="20"/>
-  </w:num>
-  <w:num w:numId="1000">
-    <w:abstractNumId w:val="990"/>
-  </w:num>
-  <w:num w:numId="1001">
-    <w:abstractNumId w:val="99411"/>
+  <w:num w:numId="23">
+    <w:abstractNumId w:val="0"/>
     <w:lvlOverride w:ilvl="0">
       <w:startOverride w:val="1"/>
     </w:lvlOverride>
@@ -1683,8 +1957,8 @@
       <w:startOverride w:val="1"/>
     </w:lvlOverride>
   </w:num>
-  <w:num w:numId="1002">
-    <w:abstractNumId w:val="99411"/>
+  <w:num w:numId="24">
+    <w:abstractNumId w:val="0"/>
     <w:lvlOverride w:ilvl="0">
       <w:startOverride w:val="1"/>
     </w:lvlOverride>
@@ -1713,8 +1987,8 @@
       <w:startOverride w:val="1"/>
     </w:lvlOverride>
   </w:num>
-  <w:num w:numId="1003">
-    <w:abstractNumId w:val="99411"/>
+  <w:num w:numId="25">
+    <w:abstractNumId w:val="0"/>
     <w:lvlOverride w:ilvl="0">
       <w:startOverride w:val="1"/>
     </w:lvlOverride>
@@ -1743,8 +2017,8 @@
       <w:startOverride w:val="1"/>
     </w:lvlOverride>
   </w:num>
-  <w:num w:numId="1004">
-    <w:abstractNumId w:val="99411"/>
+  <w:num w:numId="26">
+    <w:abstractNumId w:val="0"/>
     <w:lvlOverride w:ilvl="0">
       <w:startOverride w:val="1"/>
     </w:lvlOverride>
@@ -1774,6 +2048,14 @@
     </w:lvlOverride>
   </w:num>
 </w:numbering>
+</file>
+
+<file path=word/people.xml><?xml version="1.0" encoding="utf-8"?>
+<w15:people xmlns:wpc="http://schemas.microsoft.com/office/word/2010/wordprocessingCanvas" xmlns:cx="http://schemas.microsoft.com/office/drawing/2014/chartex" xmlns:cx1="http://schemas.microsoft.com/office/drawing/2015/9/8/chartex" xmlns:cx2="http://schemas.microsoft.com/office/drawing/2015/10/21/chartex" xmlns:cx3="http://schemas.microsoft.com/office/drawing/2016/5/9/chartex" xmlns:cx4="http://schemas.microsoft.com/office/drawing/2016/5/10/chartex" xmlns:cx5="http://schemas.microsoft.com/office/drawing/2016/5/11/chartex" xmlns:cx6="http://schemas.microsoft.com/office/drawing/2016/5/12/chartex" xmlns:cx7="http://schemas.microsoft.com/office/drawing/2016/5/13/chartex" xmlns:cx8="http://schemas.microsoft.com/office/drawing/2016/5/14/chartex" xmlns:mc="http://schemas.openxmlformats.org/markup-compatibility/2006" xmlns:aink="http://schemas.microsoft.com/office/drawing/2016/ink" xmlns:am3d="http://schemas.microsoft.com/office/drawing/2017/model3d" xmlns:o="urn:schemas-microsoft-com:office:office" xmlns:r="http://schemas.openxmlformats.org/officeDocument/2006/relationships" xmlns:m="http://schemas.openxmlformats.org/officeDocument/2006/math" xmlns:v="urn:schemas-microsoft-com:vml" xmlns:wp14="http://schemas.microsoft.com/office/word/2010/wordprocessingDrawing" xmlns:wp="http://schemas.openxmlformats.org/drawingml/2006/wordprocessingDrawing" xmlns:w10="urn:schemas-microsoft-com:office:word" xmlns:w="http://schemas.openxmlformats.org/wordprocessingml/2006/main" xmlns:w14="http://schemas.microsoft.com/office/word/2010/wordml" xmlns:w15="http://schemas.microsoft.com/office/word/2012/wordml" xmlns:w16cex="http://schemas.microsoft.com/office/word/2018/wordml/cex" xmlns:w16cid="http://schemas.microsoft.com/office/word/2016/wordml/cid" xmlns:w16="http://schemas.microsoft.com/office/word/2018/wordml" xmlns:w16se="http://schemas.microsoft.com/office/word/2015/wordml/symex" xmlns:wpg="http://schemas.microsoft.com/office/word/2010/wordprocessingGroup" xmlns:wpi="http://schemas.microsoft.com/office/word/2010/wordprocessingInk" xmlns:wne="http://schemas.microsoft.com/office/word/2006/wordml" xmlns:wps="http://schemas.microsoft.com/office/word/2010/wordprocessingShape" mc:Ignorable="w14 w15 w16se w16cid w16 w16cex wp14">
+  <w15:person w15:author="Dodamead, Sarah">
+    <w15:presenceInfo w15:providerId="AD" w15:userId="S::sd37853@austin.eid.utexas.edu::a6b5dae2-4b9f-4bcf-86e0-c66f13d9dcd4"/>
+  </w15:person>
+</w15:people>
 </file>
 
 <file path=word/styles.xml><?xml version="1.0" encoding="utf-8"?>
@@ -2355,10 +2637,25 @@
     <w:link w:val="BodyTextChar"/>
     <w:autoRedefine/>
     <w:qFormat/>
-    <w:rsid w:val="006236C6"/>
+    <w:rsid w:val="00567E9F"/>
     <w:pPr>
       <w:spacing w:before="180" w:after="180" w:line="480" w:lineRule="auto"/>
+      <w:pPrChange w:id="0" w:author="Dodamead, Sarah" w:date="2021-03-28T15:01:00Z">
+        <w:pPr>
+          <w:spacing w:before="180" w:after="180" w:line="480" w:lineRule="auto"/>
+        </w:pPr>
+      </w:pPrChange>
     </w:pPr>
+    <w:rPr>
+      <w:rPrChange w:id="0" w:author="Dodamead, Sarah" w:date="2021-03-28T15:01:00Z">
+        <w:rPr>
+          <w:rFonts w:asciiTheme="majorBidi" w:eastAsiaTheme="minorHAnsi" w:hAnsiTheme="majorBidi" w:cstheme="minorBidi"/>
+          <w:sz w:val="24"/>
+          <w:szCs w:val="24"/>
+          <w:lang w:val="en-US" w:eastAsia="en-US" w:bidi="ar-SA"/>
+        </w:rPr>
+      </w:rPrChange>
+    </w:rPr>
   </w:style>
   <w:style w:type="paragraph" w:customStyle="1" w:styleId="FirstParagraph">
     <w:name w:val="First Paragraph"/>
@@ -2366,7 +2663,24 @@
     <w:next w:val="BodyText"/>
     <w:autoRedefine/>
     <w:qFormat/>
-    <w:rsid w:val="004C125E"/>
+    <w:rsid w:val="00567E9F"/>
+    <w:pPr>
+      <w:pPrChange w:id="1" w:author="Dodamead, Sarah" w:date="2021-03-28T14:52:00Z">
+        <w:pPr>
+          <w:spacing w:before="180" w:after="180" w:line="480" w:lineRule="auto"/>
+        </w:pPr>
+      </w:pPrChange>
+    </w:pPr>
+    <w:rPr>
+      <w:rPrChange w:id="1" w:author="Dodamead, Sarah" w:date="2021-03-28T14:52:00Z">
+        <w:rPr>
+          <w:rFonts w:asciiTheme="majorBidi" w:eastAsiaTheme="minorHAnsi" w:hAnsiTheme="majorBidi" w:cstheme="minorBidi"/>
+          <w:sz w:val="24"/>
+          <w:szCs w:val="24"/>
+          <w:lang w:val="en-US" w:eastAsia="en-US" w:bidi="ar-SA"/>
+        </w:rPr>
+      </w:rPrChange>
+    </w:rPr>
   </w:style>
   <w:style w:type="paragraph" w:customStyle="1" w:styleId="Compact">
     <w:name w:val="Compact"/>
@@ -2954,7 +3268,7 @@
     <w:name w:val="Body Text Char"/>
     <w:basedOn w:val="DefaultParagraphFont"/>
     <w:link w:val="BodyText"/>
-    <w:rsid w:val="006236C6"/>
+    <w:rsid w:val="00567E9F"/>
     <w:rPr>
       <w:rFonts w:asciiTheme="majorBidi" w:hAnsiTheme="majorBidi"/>
     </w:rPr>
@@ -3024,6 +3338,80 @@
     <w:rPr>
       <w:rFonts w:asciiTheme="majorBidi" w:hAnsiTheme="majorBidi"/>
       <w:sz w:val="22"/>
+      <w:szCs w:val="20"/>
+    </w:rPr>
+  </w:style>
+  <w:style w:type="paragraph" w:styleId="Revision">
+    <w:name w:val="Revision"/>
+    <w:hidden/>
+    <w:semiHidden/>
+    <w:rsid w:val="00A4536D"/>
+    <w:pPr>
+      <w:spacing w:after="0"/>
+    </w:pPr>
+    <w:rPr>
+      <w:rFonts w:asciiTheme="majorBidi" w:hAnsiTheme="majorBidi"/>
+    </w:rPr>
+  </w:style>
+  <w:style w:type="character" w:styleId="CommentReference">
+    <w:name w:val="annotation reference"/>
+    <w:basedOn w:val="DefaultParagraphFont"/>
+    <w:semiHidden/>
+    <w:unhideWhenUsed/>
+    <w:rsid w:val="00A2571E"/>
+    <w:rPr>
+      <w:sz w:val="16"/>
+      <w:szCs w:val="16"/>
+    </w:rPr>
+  </w:style>
+  <w:style w:type="paragraph" w:styleId="CommentText">
+    <w:name w:val="annotation text"/>
+    <w:basedOn w:val="Normal"/>
+    <w:link w:val="CommentTextChar"/>
+    <w:semiHidden/>
+    <w:unhideWhenUsed/>
+    <w:rsid w:val="00A2571E"/>
+    <w:rPr>
+      <w:sz w:val="20"/>
+      <w:szCs w:val="20"/>
+    </w:rPr>
+  </w:style>
+  <w:style w:type="character" w:customStyle="1" w:styleId="CommentTextChar">
+    <w:name w:val="Comment Text Char"/>
+    <w:basedOn w:val="DefaultParagraphFont"/>
+    <w:link w:val="CommentText"/>
+    <w:semiHidden/>
+    <w:rsid w:val="00A2571E"/>
+    <w:rPr>
+      <w:rFonts w:asciiTheme="majorBidi" w:hAnsiTheme="majorBidi"/>
+      <w:sz w:val="20"/>
+      <w:szCs w:val="20"/>
+    </w:rPr>
+  </w:style>
+  <w:style w:type="paragraph" w:styleId="CommentSubject">
+    <w:name w:val="annotation subject"/>
+    <w:basedOn w:val="CommentText"/>
+    <w:next w:val="CommentText"/>
+    <w:link w:val="CommentSubjectChar"/>
+    <w:semiHidden/>
+    <w:unhideWhenUsed/>
+    <w:rsid w:val="00A2571E"/>
+    <w:rPr>
+      <w:b/>
+      <w:bCs/>
+    </w:rPr>
+  </w:style>
+  <w:style w:type="character" w:customStyle="1" w:styleId="CommentSubjectChar">
+    <w:name w:val="Comment Subject Char"/>
+    <w:basedOn w:val="CommentTextChar"/>
+    <w:link w:val="CommentSubject"/>
+    <w:semiHidden/>
+    <w:rsid w:val="00A2571E"/>
+    <w:rPr>
+      <w:rFonts w:asciiTheme="majorBidi" w:hAnsiTheme="majorBidi"/>
+      <w:b/>
+      <w:bCs/>
+      <w:sz w:val="20"/>
       <w:szCs w:val="20"/>
     </w:rPr>
   </w:style>

</xml_diff>